<commit_message>
added pages section in git tutorial
</commit_message>
<xml_diff>
--- a/Git and GitHub.docx
+++ b/Git and GitHub.docx
@@ -17776,7 +17776,7 @@
       </w:pPr>
       <w:r>
         <w:pict w14:anchorId="4B22356D">
-          <v:rect id="_x0000_i1037" style="width:0;height:0" o:hralign="center" o:hrstd="t" o:hrnoshade="t" o:hr="t" fillcolor="black" stroked="f"/>
+          <v:rect id="_x0000_i1034" style="width:0;height:0" o:hralign="center" o:hrstd="t" o:hrnoshade="t" o:hr="t" fillcolor="black" stroked="f"/>
         </w:pict>
       </w:r>
     </w:p>
@@ -17936,7 +17936,7 @@
       </w:pPr>
       <w:r>
         <w:pict w14:anchorId="7A686DE3">
-          <v:rect id="_x0000_i1038" style="width:0;height:0" o:hralign="center" o:hrstd="t" o:hrnoshade="t" o:hr="t" fillcolor="black" stroked="f"/>
+          <v:rect id="_x0000_i1035" style="width:0;height:0" o:hralign="center" o:hrstd="t" o:hrnoshade="t" o:hr="t" fillcolor="black" stroked="f"/>
         </w:pict>
       </w:r>
     </w:p>
@@ -18053,7 +18053,7 @@
       </w:pPr>
       <w:r>
         <w:pict w14:anchorId="134C8EC2">
-          <v:rect id="_x0000_i1039" style="width:0;height:0" o:hralign="center" o:hrstd="t" o:hrnoshade="t" o:hr="t" fillcolor="black" stroked="f"/>
+          <v:rect id="_x0000_i1036" style="width:0;height:0" o:hralign="center" o:hrstd="t" o:hrnoshade="t" o:hr="t" fillcolor="black" stroked="f"/>
         </w:pict>
       </w:r>
     </w:p>
@@ -18091,7 +18091,7 @@
       </w:pPr>
       <w:r>
         <w:pict w14:anchorId="7B0D7487">
-          <v:rect id="_x0000_i1040" style="width:0;height:0" o:hralign="center" o:hrstd="t" o:hrnoshade="t" o:hr="t" fillcolor="black" stroked="f"/>
+          <v:rect id="_x0000_i1037" style="width:0;height:0" o:hralign="center" o:hrstd="t" o:hrnoshade="t" o:hr="t" fillcolor="black" stroked="f"/>
         </w:pict>
       </w:r>
     </w:p>
@@ -18175,7 +18175,7 @@
       </w:pPr>
       <w:r>
         <w:pict w14:anchorId="4E3C46E5">
-          <v:rect id="_x0000_i1041" style="width:0;height:0" o:hralign="center" o:hrstd="t" o:hrnoshade="t" o:hr="t" fillcolor="black" stroked="f"/>
+          <v:rect id="_x0000_i1038" style="width:0;height:0" o:hralign="center" o:hrstd="t" o:hrnoshade="t" o:hr="t" fillcolor="black" stroked="f"/>
         </w:pict>
       </w:r>
     </w:p>
@@ -18313,7 +18313,7 @@
       </w:pPr>
       <w:r>
         <w:pict w14:anchorId="79788FBC">
-          <v:rect id="_x0000_i1042" style="width:0;height:0" o:hralign="center" o:hrstd="t" o:hrnoshade="t" o:hr="t" fillcolor="black" stroked="f"/>
+          <v:rect id="_x0000_i1039" style="width:0;height:0" o:hralign="center" o:hrstd="t" o:hrnoshade="t" o:hr="t" fillcolor="black" stroked="f"/>
         </w:pict>
       </w:r>
     </w:p>
@@ -18430,7 +18430,7 @@
       </w:pPr>
       <w:r>
         <w:pict w14:anchorId="212F299E">
-          <v:rect id="_x0000_i1043" style="width:0;height:0" o:hralign="center" o:hrstd="t" o:hrnoshade="t" o:hr="t" fillcolor="black" stroked="f"/>
+          <v:rect id="_x0000_i1040" style="width:0;height:0" o:hralign="center" o:hrstd="t" o:hrnoshade="t" o:hr="t" fillcolor="black" stroked="f"/>
         </w:pict>
       </w:r>
     </w:p>
@@ -18547,6 +18547,1772 @@
           <w:shd w:val="clear" w:color="auto" w:fill="FDFDFD"/>
         </w:rPr>
       </w:pPr>
+    </w:p>
+    <w:p>
+      <w:pPr>
+        <w:pStyle w:val="Heading1"/>
+        <w:shd w:val="clear" w:color="auto" w:fill="FFFFFF"/>
+        <w:spacing w:before="150" w:beforeAutospacing="0" w:after="150" w:afterAutospacing="0"/>
+        <w:rPr>
+          <w:rFonts w:ascii="Segoe UI" w:hAnsi="Segoe UI" w:cs="Segoe UI"/>
+          <w:b w:val="0"/>
+          <w:bCs w:val="0"/>
+          <w:color w:val="000000"/>
+          <w:sz w:val="63"/>
+          <w:szCs w:val="63"/>
+        </w:rPr>
+      </w:pPr>
+      <w:r>
+        <w:rPr>
+          <w:rFonts w:ascii="Segoe UI" w:hAnsi="Segoe UI" w:cs="Segoe UI"/>
+          <w:b w:val="0"/>
+          <w:bCs w:val="0"/>
+          <w:color w:val="000000"/>
+          <w:sz w:val="63"/>
+          <w:szCs w:val="63"/>
+        </w:rPr>
+        <w:t>Git </w:t>
+      </w:r>
+      <w:r>
+        <w:rPr>
+          <w:rStyle w:val="colorh1"/>
+          <w:rFonts w:ascii="Segoe UI" w:hAnsi="Segoe UI" w:cs="Segoe UI"/>
+          <w:b w:val="0"/>
+          <w:bCs w:val="0"/>
+          <w:color w:val="000000"/>
+          <w:sz w:val="63"/>
+          <w:szCs w:val="63"/>
+        </w:rPr>
+        <w:t>GitHub Pages</w:t>
+      </w:r>
+    </w:p>
+    <w:p>
+      <w:pPr>
+        <w:shd w:val="clear" w:color="auto" w:fill="FFFFFF"/>
+        <w:rPr>
+          <w:rFonts w:ascii="Verdana" w:hAnsi="Verdana" w:cs="Times New Roman"/>
+          <w:color w:val="000000"/>
+          <w:sz w:val="23"/>
+          <w:szCs w:val="23"/>
+        </w:rPr>
+      </w:pPr>
+      <w:hyperlink r:id="rId19" w:history="1">
+        <w:r>
+          <w:rPr>
+            <w:rStyle w:val="Hyperlink"/>
+            <w:rFonts w:ascii="Segoe UI Symbol" w:hAnsi="Segoe UI Symbol" w:cs="Segoe UI Symbol"/>
+            <w:color w:val="FFFFFF"/>
+            <w:sz w:val="27"/>
+            <w:szCs w:val="27"/>
+            <w:bdr w:val="single" w:sz="6" w:space="6" w:color="04AA6D" w:frame="1"/>
+            <w:shd w:val="clear" w:color="auto" w:fill="04AA6D"/>
+          </w:rPr>
+          <w:t>❮</w:t>
+        </w:r>
+        <w:r>
+          <w:rPr>
+            <w:rStyle w:val="Hyperlink"/>
+            <w:rFonts w:ascii="Source Sans Pro" w:hAnsi="Source Sans Pro"/>
+            <w:color w:val="FFFFFF"/>
+            <w:sz w:val="27"/>
+            <w:szCs w:val="27"/>
+            <w:bdr w:val="single" w:sz="6" w:space="6" w:color="04AA6D" w:frame="1"/>
+            <w:shd w:val="clear" w:color="auto" w:fill="04AA6D"/>
+          </w:rPr>
+          <w:t xml:space="preserve"> </w:t>
+        </w:r>
+        <w:proofErr w:type="spellStart"/>
+        <w:r>
+          <w:rPr>
+            <w:rStyle w:val="Hyperlink"/>
+            <w:rFonts w:ascii="Source Sans Pro" w:hAnsi="Source Sans Pro"/>
+            <w:color w:val="FFFFFF"/>
+            <w:sz w:val="27"/>
+            <w:szCs w:val="27"/>
+            <w:bdr w:val="single" w:sz="6" w:space="6" w:color="04AA6D" w:frame="1"/>
+            <w:shd w:val="clear" w:color="auto" w:fill="04AA6D"/>
+          </w:rPr>
+          <w:t>Previous</w:t>
+        </w:r>
+      </w:hyperlink>
+      <w:hyperlink r:id="rId20" w:history="1">
+        <w:r>
+          <w:rPr>
+            <w:rStyle w:val="Hyperlink"/>
+            <w:rFonts w:ascii="Source Sans Pro" w:hAnsi="Source Sans Pro"/>
+            <w:color w:val="FFFFFF"/>
+            <w:sz w:val="27"/>
+            <w:szCs w:val="27"/>
+            <w:bdr w:val="single" w:sz="6" w:space="6" w:color="04AA6D" w:frame="1"/>
+            <w:shd w:val="clear" w:color="auto" w:fill="04AA6D"/>
+          </w:rPr>
+          <w:t>Next</w:t>
+        </w:r>
+        <w:proofErr w:type="spellEnd"/>
+        <w:r>
+          <w:rPr>
+            <w:rStyle w:val="Hyperlink"/>
+            <w:rFonts w:ascii="Source Sans Pro" w:hAnsi="Source Sans Pro"/>
+            <w:color w:val="FFFFFF"/>
+            <w:sz w:val="27"/>
+            <w:szCs w:val="27"/>
+            <w:bdr w:val="single" w:sz="6" w:space="6" w:color="04AA6D" w:frame="1"/>
+            <w:shd w:val="clear" w:color="auto" w:fill="04AA6D"/>
+          </w:rPr>
+          <w:t xml:space="preserve"> </w:t>
+        </w:r>
+        <w:r>
+          <w:rPr>
+            <w:rStyle w:val="Hyperlink"/>
+            <w:rFonts w:ascii="Segoe UI Symbol" w:hAnsi="Segoe UI Symbol" w:cs="Segoe UI Symbol"/>
+            <w:color w:val="FFFFFF"/>
+            <w:sz w:val="27"/>
+            <w:szCs w:val="27"/>
+            <w:bdr w:val="single" w:sz="6" w:space="6" w:color="04AA6D" w:frame="1"/>
+            <w:shd w:val="clear" w:color="auto" w:fill="04AA6D"/>
+          </w:rPr>
+          <w:t>❯</w:t>
+        </w:r>
+      </w:hyperlink>
+    </w:p>
+    <w:p>
+      <w:pPr>
+        <w:spacing w:before="300" w:after="300"/>
+        <w:ind w:left="-240" w:right="-240"/>
+        <w:rPr>
+          <w:rFonts w:ascii="Verdana" w:hAnsi="Verdana"/>
+          <w:sz w:val="23"/>
+          <w:szCs w:val="23"/>
+        </w:rPr>
+      </w:pPr>
+      <w:r>
+        <w:pict w14:anchorId="7C4E45A0">
+          <v:rect id="_x0000_i1041" style="width:0;height:0" o:hralign="center" o:hrstd="t" o:hrnoshade="t" o:hr="t" fillcolor="black" stroked="f"/>
+        </w:pict>
+      </w:r>
+    </w:p>
+    <w:p>
+      <w:pPr>
+        <w:pStyle w:val="Heading2"/>
+        <w:shd w:val="clear" w:color="auto" w:fill="E7E9EB"/>
+        <w:spacing w:before="15" w:after="150" w:line="672" w:lineRule="atLeast"/>
+        <w:rPr>
+          <w:rFonts w:ascii="Segoe UI" w:hAnsi="Segoe UI" w:cs="Segoe UI"/>
+          <w:color w:val="000000"/>
+          <w:sz w:val="30"/>
+          <w:szCs w:val="30"/>
+        </w:rPr>
+      </w:pPr>
+      <w:r>
+        <w:rPr>
+          <w:rFonts w:ascii="Segoe UI" w:hAnsi="Segoe UI" w:cs="Segoe UI"/>
+          <w:b/>
+          <w:bCs/>
+          <w:color w:val="000000"/>
+          <w:sz w:val="30"/>
+          <w:szCs w:val="30"/>
+        </w:rPr>
+        <w:t>Change Platform:</w:t>
+      </w:r>
+    </w:p>
+    <w:p>
+      <w:pPr>
+        <w:shd w:val="clear" w:color="auto" w:fill="E7E9EB"/>
+        <w:spacing w:before="120" w:after="120" w:line="672" w:lineRule="atLeast"/>
+        <w:rPr>
+          <w:rFonts w:ascii="Verdana" w:hAnsi="Verdana" w:cs="Times New Roman"/>
+          <w:color w:val="555555"/>
+          <w:sz w:val="20"/>
+          <w:szCs w:val="20"/>
+        </w:rPr>
+      </w:pPr>
+      <w:r>
+        <w:rPr>
+          <w:rFonts w:ascii="Verdana" w:hAnsi="Verdana"/>
+          <w:color w:val="555555"/>
+          <w:sz w:val="20"/>
+          <w:szCs w:val="20"/>
+        </w:rPr>
+        <w:pict w14:anchorId="61D2160A">
+          <v:rect id="_x0000_i1042" style="width:0;height:0" o:hralign="center" o:hrstd="t" o:hr="t" fillcolor="#a0a0a0" stroked="f"/>
+        </w:pict>
+      </w:r>
+    </w:p>
+    <w:p>
+      <w:pPr>
+        <w:shd w:val="clear" w:color="auto" w:fill="E7E9EB"/>
+        <w:spacing w:after="0" w:line="672" w:lineRule="atLeast"/>
+        <w:rPr>
+          <w:rFonts w:ascii="Verdana" w:hAnsi="Verdana"/>
+          <w:color w:val="555555"/>
+          <w:sz w:val="20"/>
+          <w:szCs w:val="20"/>
+        </w:rPr>
+      </w:pPr>
+      <w:hyperlink r:id="rId21" w:history="1">
+        <w:r>
+          <w:rPr>
+            <w:rFonts w:ascii="Verdana" w:hAnsi="Verdana"/>
+            <w:noProof/>
+            <w:color w:val="0000FF"/>
+            <w:sz w:val="20"/>
+            <w:szCs w:val="20"/>
+          </w:rPr>
+          <w:drawing>
+            <wp:inline distT="0" distB="0" distL="0" distR="0" wp14:anchorId="53A474D8" wp14:editId="5463E42D">
+              <wp:extent cx="1143000" cy="1143000"/>
+              <wp:effectExtent l="0" t="0" r="0" b="0"/>
+              <wp:docPr id="125796747" name="Picture 8" descr="Shift focus to GitHub">
+                <a:hlinkClick xmlns:a="http://schemas.openxmlformats.org/drawingml/2006/main" r:id="rId14"/>
+              </wp:docPr>
+              <wp:cNvGraphicFramePr>
+                <a:graphicFrameLocks xmlns:a="http://schemas.openxmlformats.org/drawingml/2006/main" noChangeAspect="1"/>
+              </wp:cNvGraphicFramePr>
+              <a:graphic xmlns:a="http://schemas.openxmlformats.org/drawingml/2006/main">
+                <a:graphicData uri="http://schemas.openxmlformats.org/drawingml/2006/picture">
+                  <pic:pic xmlns:pic="http://schemas.openxmlformats.org/drawingml/2006/picture">
+                    <pic:nvPicPr>
+                      <pic:cNvPr id="0" name="Picture 19" descr="Shift focus to GitHub">
+                        <a:hlinkClick r:id="rId14"/>
+                      </pic:cNvPr>
+                      <pic:cNvPicPr>
+                        <a:picLocks noChangeAspect="1" noChangeArrowheads="1"/>
+                      </pic:cNvPicPr>
+                    </pic:nvPicPr>
+                    <pic:blipFill>
+                      <a:blip r:embed="rId9">
+                        <a:extLst>
+                          <a:ext uri="{28A0092B-C50C-407E-A947-70E740481C1C}">
+                            <a14:useLocalDpi xmlns:a14="http://schemas.microsoft.com/office/drawing/2010/main" val="0"/>
+                          </a:ext>
+                        </a:extLst>
+                      </a:blip>
+                      <a:srcRect/>
+                      <a:stretch>
+                        <a:fillRect/>
+                      </a:stretch>
+                    </pic:blipFill>
+                    <pic:spPr bwMode="auto">
+                      <a:xfrm>
+                        <a:off x="0" y="0"/>
+                        <a:ext cx="1143000" cy="1143000"/>
+                      </a:xfrm>
+                      <a:prstGeom prst="rect">
+                        <a:avLst/>
+                      </a:prstGeom>
+                      <a:noFill/>
+                      <a:ln>
+                        <a:noFill/>
+                      </a:ln>
+                    </pic:spPr>
+                  </pic:pic>
+                </a:graphicData>
+              </a:graphic>
+            </wp:inline>
+          </w:drawing>
+        </w:r>
+        <w:r>
+          <w:rPr>
+            <w:rStyle w:val="Hyperlink"/>
+            <w:rFonts w:ascii="Verdana" w:hAnsi="Verdana"/>
+            <w:sz w:val="20"/>
+            <w:szCs w:val="20"/>
+          </w:rPr>
+          <w:t>GitHub</w:t>
+        </w:r>
+      </w:hyperlink>
+      <w:hyperlink r:id="rId22" w:history="1">
+        <w:r>
+          <w:rPr>
+            <w:rFonts w:ascii="Verdana" w:hAnsi="Verdana"/>
+            <w:noProof/>
+            <w:color w:val="0000FF"/>
+            <w:sz w:val="20"/>
+            <w:szCs w:val="20"/>
+          </w:rPr>
+          <w:drawing>
+            <wp:inline distT="0" distB="0" distL="0" distR="0" wp14:anchorId="67235BEE" wp14:editId="19D07CB2">
+              <wp:extent cx="609600" cy="609600"/>
+              <wp:effectExtent l="0" t="0" r="0" b="0"/>
+              <wp:docPr id="1229433554" name="Picture 7" descr="Shift focus to Bitbucket">
+                <a:hlinkClick xmlns:a="http://schemas.openxmlformats.org/drawingml/2006/main" r:id="rId22"/>
+              </wp:docPr>
+              <wp:cNvGraphicFramePr>
+                <a:graphicFrameLocks xmlns:a="http://schemas.openxmlformats.org/drawingml/2006/main" noChangeAspect="1"/>
+              </wp:cNvGraphicFramePr>
+              <a:graphic xmlns:a="http://schemas.openxmlformats.org/drawingml/2006/main">
+                <a:graphicData uri="http://schemas.openxmlformats.org/drawingml/2006/picture">
+                  <pic:pic xmlns:pic="http://schemas.openxmlformats.org/drawingml/2006/picture">
+                    <pic:nvPicPr>
+                      <pic:cNvPr id="0" name="Picture 20" descr="Shift focus to Bitbucket">
+                        <a:hlinkClick r:id="rId22"/>
+                      </pic:cNvPr>
+                      <pic:cNvPicPr>
+                        <a:picLocks noChangeAspect="1" noChangeArrowheads="1"/>
+                      </pic:cNvPicPr>
+                    </pic:nvPicPr>
+                    <pic:blipFill>
+                      <a:blip r:embed="rId11">
+                        <a:extLst>
+                          <a:ext uri="{28A0092B-C50C-407E-A947-70E740481C1C}">
+                            <a14:useLocalDpi xmlns:a14="http://schemas.microsoft.com/office/drawing/2010/main" val="0"/>
+                          </a:ext>
+                        </a:extLst>
+                      </a:blip>
+                      <a:srcRect/>
+                      <a:stretch>
+                        <a:fillRect/>
+                      </a:stretch>
+                    </pic:blipFill>
+                    <pic:spPr bwMode="auto">
+                      <a:xfrm>
+                        <a:off x="0" y="0"/>
+                        <a:ext cx="609600" cy="609600"/>
+                      </a:xfrm>
+                      <a:prstGeom prst="rect">
+                        <a:avLst/>
+                      </a:prstGeom>
+                      <a:noFill/>
+                      <a:ln>
+                        <a:noFill/>
+                      </a:ln>
+                    </pic:spPr>
+                  </pic:pic>
+                </a:graphicData>
+              </a:graphic>
+            </wp:inline>
+          </w:drawing>
+        </w:r>
+        <w:r>
+          <w:rPr>
+            <w:rStyle w:val="Hyperlink"/>
+            <w:rFonts w:ascii="Verdana" w:hAnsi="Verdana"/>
+            <w:sz w:val="20"/>
+            <w:szCs w:val="20"/>
+          </w:rPr>
+          <w:t>Bitbucket</w:t>
+        </w:r>
+      </w:hyperlink>
+      <w:hyperlink r:id="rId23" w:history="1">
+        <w:r>
+          <w:rPr>
+            <w:rFonts w:ascii="Verdana" w:hAnsi="Verdana"/>
+            <w:noProof/>
+            <w:color w:val="0000FF"/>
+            <w:sz w:val="20"/>
+            <w:szCs w:val="20"/>
+          </w:rPr>
+          <w:drawing>
+            <wp:inline distT="0" distB="0" distL="0" distR="0" wp14:anchorId="528AB504" wp14:editId="3A99810B">
+              <wp:extent cx="5731510" cy="5470525"/>
+              <wp:effectExtent l="0" t="0" r="0" b="0"/>
+              <wp:docPr id="1736436727" name="Picture 6" descr="Shift focus to GitLab">
+                <a:hlinkClick xmlns:a="http://schemas.openxmlformats.org/drawingml/2006/main" r:id="rId23"/>
+              </wp:docPr>
+              <wp:cNvGraphicFramePr>
+                <a:graphicFrameLocks xmlns:a="http://schemas.openxmlformats.org/drawingml/2006/main" noChangeAspect="1"/>
+              </wp:cNvGraphicFramePr>
+              <a:graphic xmlns:a="http://schemas.openxmlformats.org/drawingml/2006/main">
+                <a:graphicData uri="http://schemas.openxmlformats.org/drawingml/2006/picture">
+                  <pic:pic xmlns:pic="http://schemas.openxmlformats.org/drawingml/2006/picture">
+                    <pic:nvPicPr>
+                      <pic:cNvPr id="0" name="Picture 21" descr="Shift focus to GitLab">
+                        <a:hlinkClick r:id="rId23"/>
+                      </pic:cNvPr>
+                      <pic:cNvPicPr>
+                        <a:picLocks noChangeAspect="1" noChangeArrowheads="1"/>
+                      </pic:cNvPicPr>
+                    </pic:nvPicPr>
+                    <pic:blipFill>
+                      <a:blip r:embed="rId18">
+                        <a:extLst>
+                          <a:ext uri="{28A0092B-C50C-407E-A947-70E740481C1C}">
+                            <a14:useLocalDpi xmlns:a14="http://schemas.microsoft.com/office/drawing/2010/main" val="0"/>
+                          </a:ext>
+                        </a:extLst>
+                      </a:blip>
+                      <a:srcRect/>
+                      <a:stretch>
+                        <a:fillRect/>
+                      </a:stretch>
+                    </pic:blipFill>
+                    <pic:spPr bwMode="auto">
+                      <a:xfrm>
+                        <a:off x="0" y="0"/>
+                        <a:ext cx="5731510" cy="5470525"/>
+                      </a:xfrm>
+                      <a:prstGeom prst="rect">
+                        <a:avLst/>
+                      </a:prstGeom>
+                      <a:noFill/>
+                      <a:ln>
+                        <a:noFill/>
+                      </a:ln>
+                    </pic:spPr>
+                  </pic:pic>
+                </a:graphicData>
+              </a:graphic>
+            </wp:inline>
+          </w:drawing>
+        </w:r>
+        <w:r>
+          <w:rPr>
+            <w:rStyle w:val="Hyperlink"/>
+            <w:rFonts w:ascii="Verdana" w:hAnsi="Verdana"/>
+            <w:sz w:val="20"/>
+            <w:szCs w:val="20"/>
+          </w:rPr>
+          <w:t>GitLab</w:t>
+        </w:r>
+      </w:hyperlink>
+    </w:p>
+    <w:p>
+      <w:pPr>
+        <w:pStyle w:val="Heading2"/>
+        <w:shd w:val="clear" w:color="auto" w:fill="FFFFFF"/>
+        <w:spacing w:before="150" w:after="150"/>
+        <w:rPr>
+          <w:rFonts w:ascii="Segoe UI" w:hAnsi="Segoe UI" w:cs="Segoe UI"/>
+          <w:color w:val="000000"/>
+          <w:sz w:val="48"/>
+          <w:szCs w:val="48"/>
+        </w:rPr>
+      </w:pPr>
+      <w:r>
+        <w:rPr>
+          <w:rFonts w:ascii="Segoe UI" w:hAnsi="Segoe UI" w:cs="Segoe UI"/>
+          <w:b/>
+          <w:bCs/>
+          <w:color w:val="000000"/>
+          <w:sz w:val="48"/>
+          <w:szCs w:val="48"/>
+        </w:rPr>
+        <w:t>Host Your Page on GitHub</w:t>
+      </w:r>
+    </w:p>
+    <w:p>
+      <w:pPr>
+        <w:pStyle w:val="NormalWeb"/>
+        <w:shd w:val="clear" w:color="auto" w:fill="FFFFFF"/>
+        <w:spacing w:before="288" w:beforeAutospacing="0" w:after="288" w:afterAutospacing="0"/>
+        <w:rPr>
+          <w:rFonts w:ascii="Verdana" w:hAnsi="Verdana"/>
+          <w:color w:val="000000"/>
+          <w:sz w:val="23"/>
+          <w:szCs w:val="23"/>
+        </w:rPr>
+      </w:pPr>
+      <w:r>
+        <w:rPr>
+          <w:rFonts w:ascii="Verdana" w:hAnsi="Verdana"/>
+          <w:color w:val="000000"/>
+          <w:sz w:val="23"/>
+          <w:szCs w:val="23"/>
+        </w:rPr>
+        <w:t>With GitHub pages, GitHub allows you to host a webpage from your repository. Let's try to use GitHub Pages to host our repository.</w:t>
+      </w:r>
+    </w:p>
+    <w:p>
+      <w:pPr>
+        <w:shd w:val="clear" w:color="auto" w:fill="FFFFFF"/>
+        <w:spacing w:before="300" w:after="300"/>
+        <w:ind w:left="-240" w:right="-240"/>
+        <w:rPr>
+          <w:rFonts w:ascii="Verdana" w:hAnsi="Verdana"/>
+          <w:color w:val="000000"/>
+          <w:sz w:val="23"/>
+          <w:szCs w:val="23"/>
+        </w:rPr>
+      </w:pPr>
+      <w:r>
+        <w:rPr>
+          <w:rFonts w:ascii="Verdana" w:hAnsi="Verdana"/>
+          <w:color w:val="000000"/>
+          <w:sz w:val="23"/>
+          <w:szCs w:val="23"/>
+        </w:rPr>
+        <w:pict w14:anchorId="2E4F4873">
+          <v:rect id="_x0000_i1046" style="width:0;height:0" o:hralign="center" o:hrstd="t" o:hr="t" fillcolor="#a0a0a0" stroked="f"/>
+        </w:pict>
+      </w:r>
+    </w:p>
+    <w:p>
+      <w:pPr>
+        <w:pStyle w:val="Heading2"/>
+        <w:shd w:val="clear" w:color="auto" w:fill="FFFFFF"/>
+        <w:spacing w:before="150" w:after="150"/>
+        <w:rPr>
+          <w:rFonts w:ascii="Segoe UI" w:hAnsi="Segoe UI" w:cs="Segoe UI"/>
+          <w:color w:val="000000"/>
+          <w:sz w:val="48"/>
+          <w:szCs w:val="48"/>
+        </w:rPr>
+      </w:pPr>
+      <w:r>
+        <w:rPr>
+          <w:rFonts w:ascii="Segoe UI" w:hAnsi="Segoe UI" w:cs="Segoe UI"/>
+          <w:b/>
+          <w:bCs/>
+          <w:color w:val="000000"/>
+          <w:sz w:val="48"/>
+          <w:szCs w:val="48"/>
+        </w:rPr>
+        <w:lastRenderedPageBreak/>
+        <w:t>Create a New Repository</w:t>
+      </w:r>
+    </w:p>
+    <w:p>
+      <w:pPr>
+        <w:pStyle w:val="NormalWeb"/>
+        <w:shd w:val="clear" w:color="auto" w:fill="FFFFFF"/>
+        <w:spacing w:before="288" w:beforeAutospacing="0" w:after="288" w:afterAutospacing="0"/>
+        <w:rPr>
+          <w:rFonts w:ascii="Verdana" w:hAnsi="Verdana"/>
+          <w:color w:val="000000"/>
+          <w:sz w:val="23"/>
+          <w:szCs w:val="23"/>
+        </w:rPr>
+      </w:pPr>
+      <w:r>
+        <w:rPr>
+          <w:rFonts w:ascii="Verdana" w:hAnsi="Verdana"/>
+          <w:color w:val="000000"/>
+          <w:sz w:val="23"/>
+          <w:szCs w:val="23"/>
+        </w:rPr>
+        <w:t>Start by signing in to GitHub. GitHub pages need a special name and setup to work, so we start by creating a new repository:</w:t>
+      </w:r>
+    </w:p>
+    <w:p>
+      <w:pPr>
+        <w:pStyle w:val="NormalWeb"/>
+        <w:shd w:val="clear" w:color="auto" w:fill="FFFFFF"/>
+        <w:spacing w:before="288" w:beforeAutospacing="0" w:after="288" w:afterAutospacing="0"/>
+        <w:rPr>
+          <w:rFonts w:ascii="Verdana" w:hAnsi="Verdana"/>
+          <w:color w:val="000000"/>
+          <w:sz w:val="23"/>
+          <w:szCs w:val="23"/>
+        </w:rPr>
+      </w:pPr>
+      <w:r>
+        <w:rPr>
+          <w:rFonts w:ascii="Verdana" w:hAnsi="Verdana"/>
+          <w:noProof/>
+          <w:color w:val="000000"/>
+          <w:sz w:val="23"/>
+          <w:szCs w:val="23"/>
+        </w:rPr>
+        <w:drawing>
+          <wp:inline distT="0" distB="0" distL="0" distR="0" wp14:anchorId="329B3021" wp14:editId="7CE8B2E8">
+            <wp:extent cx="5731510" cy="2498090"/>
+            <wp:effectExtent l="0" t="0" r="0" b="0"/>
+            <wp:docPr id="418673301" name="Picture 5" descr="GitHub Create New Repository"/>
+            <wp:cNvGraphicFramePr>
+              <a:graphicFrameLocks xmlns:a="http://schemas.openxmlformats.org/drawingml/2006/main" noChangeAspect="1"/>
+            </wp:cNvGraphicFramePr>
+            <a:graphic xmlns:a="http://schemas.openxmlformats.org/drawingml/2006/main">
+              <a:graphicData uri="http://schemas.openxmlformats.org/drawingml/2006/picture">
+                <pic:pic xmlns:pic="http://schemas.openxmlformats.org/drawingml/2006/picture">
+                  <pic:nvPicPr>
+                    <pic:cNvPr id="0" name="Picture 23" descr="GitHub Create New Repository"/>
+                    <pic:cNvPicPr>
+                      <a:picLocks noChangeAspect="1" noChangeArrowheads="1"/>
+                    </pic:cNvPicPr>
+                  </pic:nvPicPr>
+                  <pic:blipFill>
+                    <a:blip r:embed="rId24">
+                      <a:extLst>
+                        <a:ext uri="{28A0092B-C50C-407E-A947-70E740481C1C}">
+                          <a14:useLocalDpi xmlns:a14="http://schemas.microsoft.com/office/drawing/2010/main" val="0"/>
+                        </a:ext>
+                      </a:extLst>
+                    </a:blip>
+                    <a:srcRect/>
+                    <a:stretch>
+                      <a:fillRect/>
+                    </a:stretch>
+                  </pic:blipFill>
+                  <pic:spPr bwMode="auto">
+                    <a:xfrm>
+                      <a:off x="0" y="0"/>
+                      <a:ext cx="5731510" cy="2498090"/>
+                    </a:xfrm>
+                    <a:prstGeom prst="rect">
+                      <a:avLst/>
+                    </a:prstGeom>
+                    <a:noFill/>
+                    <a:ln>
+                      <a:noFill/>
+                    </a:ln>
+                  </pic:spPr>
+                </pic:pic>
+              </a:graphicData>
+            </a:graphic>
+          </wp:inline>
+        </w:drawing>
+      </w:r>
+    </w:p>
+    <w:p>
+      <w:pPr>
+        <w:pStyle w:val="NormalWeb"/>
+        <w:shd w:val="clear" w:color="auto" w:fill="FFFFFF"/>
+        <w:spacing w:before="288" w:beforeAutospacing="0" w:after="288" w:afterAutospacing="0"/>
+        <w:rPr>
+          <w:rFonts w:ascii="Verdana" w:hAnsi="Verdana"/>
+          <w:color w:val="000000"/>
+          <w:sz w:val="23"/>
+          <w:szCs w:val="23"/>
+        </w:rPr>
+      </w:pPr>
+      <w:r>
+        <w:rPr>
+          <w:rFonts w:ascii="Verdana" w:hAnsi="Verdana"/>
+          <w:color w:val="000000"/>
+          <w:sz w:val="23"/>
+          <w:szCs w:val="23"/>
+        </w:rPr>
+        <w:t>This repository needs a special name to function as a GitHub page. It needs to be your GitHub </w:t>
+      </w:r>
+      <w:r>
+        <w:rPr>
+          <w:rStyle w:val="HTMLCode"/>
+          <w:rFonts w:ascii="Consolas" w:hAnsi="Consolas"/>
+          <w:color w:val="DC143C"/>
+        </w:rPr>
+        <w:t>username</w:t>
+      </w:r>
+      <w:r>
+        <w:rPr>
+          <w:rFonts w:ascii="Verdana" w:hAnsi="Verdana"/>
+          <w:color w:val="000000"/>
+          <w:sz w:val="23"/>
+          <w:szCs w:val="23"/>
+        </w:rPr>
+        <w:t>, followed by </w:t>
+      </w:r>
+      <w:r>
+        <w:rPr>
+          <w:rStyle w:val="HTMLCode"/>
+          <w:rFonts w:ascii="Consolas" w:hAnsi="Consolas"/>
+          <w:color w:val="DC143C"/>
+        </w:rPr>
+        <w:t>.github.io</w:t>
+      </w:r>
+      <w:r>
+        <w:rPr>
+          <w:rFonts w:ascii="Verdana" w:hAnsi="Verdana"/>
+          <w:color w:val="000000"/>
+          <w:sz w:val="23"/>
+          <w:szCs w:val="23"/>
+        </w:rPr>
+        <w:t>:</w:t>
+      </w:r>
+    </w:p>
+    <w:p>
+      <w:pPr>
+        <w:pStyle w:val="NormalWeb"/>
+        <w:shd w:val="clear" w:color="auto" w:fill="FFFFFF"/>
+        <w:spacing w:before="288" w:beforeAutospacing="0" w:after="288" w:afterAutospacing="0"/>
+        <w:rPr>
+          <w:rFonts w:ascii="Verdana" w:hAnsi="Verdana"/>
+          <w:color w:val="000000"/>
+          <w:sz w:val="23"/>
+          <w:szCs w:val="23"/>
+        </w:rPr>
+      </w:pPr>
+      <w:r>
+        <w:rPr>
+          <w:rFonts w:ascii="Verdana" w:hAnsi="Verdana"/>
+          <w:noProof/>
+          <w:color w:val="000000"/>
+          <w:sz w:val="23"/>
+          <w:szCs w:val="23"/>
+        </w:rPr>
+        <w:drawing>
+          <wp:inline distT="0" distB="0" distL="0" distR="0" wp14:anchorId="06923F5A" wp14:editId="5F7EFB3F">
+            <wp:extent cx="5731510" cy="3811905"/>
+            <wp:effectExtent l="0" t="0" r="0" b="0"/>
+            <wp:docPr id="2083200114" name="Picture 4" descr="GitHub Pages Naming Rules"/>
+            <wp:cNvGraphicFramePr>
+              <a:graphicFrameLocks xmlns:a="http://schemas.openxmlformats.org/drawingml/2006/main" noChangeAspect="1"/>
+            </wp:cNvGraphicFramePr>
+            <a:graphic xmlns:a="http://schemas.openxmlformats.org/drawingml/2006/main">
+              <a:graphicData uri="http://schemas.openxmlformats.org/drawingml/2006/picture">
+                <pic:pic xmlns:pic="http://schemas.openxmlformats.org/drawingml/2006/picture">
+                  <pic:nvPicPr>
+                    <pic:cNvPr id="0" name="Picture 24" descr="GitHub Pages Naming Rules"/>
+                    <pic:cNvPicPr>
+                      <a:picLocks noChangeAspect="1" noChangeArrowheads="1"/>
+                    </pic:cNvPicPr>
+                  </pic:nvPicPr>
+                  <pic:blipFill>
+                    <a:blip r:embed="rId25">
+                      <a:extLst>
+                        <a:ext uri="{28A0092B-C50C-407E-A947-70E740481C1C}">
+                          <a14:useLocalDpi xmlns:a14="http://schemas.microsoft.com/office/drawing/2010/main" val="0"/>
+                        </a:ext>
+                      </a:extLst>
+                    </a:blip>
+                    <a:srcRect/>
+                    <a:stretch>
+                      <a:fillRect/>
+                    </a:stretch>
+                  </pic:blipFill>
+                  <pic:spPr bwMode="auto">
+                    <a:xfrm>
+                      <a:off x="0" y="0"/>
+                      <a:ext cx="5731510" cy="3811905"/>
+                    </a:xfrm>
+                    <a:prstGeom prst="rect">
+                      <a:avLst/>
+                    </a:prstGeom>
+                    <a:noFill/>
+                    <a:ln>
+                      <a:noFill/>
+                    </a:ln>
+                  </pic:spPr>
+                </pic:pic>
+              </a:graphicData>
+            </a:graphic>
+          </wp:inline>
+        </w:drawing>
+      </w:r>
+    </w:p>
+    <w:p>
+      <w:pPr>
+        <w:shd w:val="clear" w:color="auto" w:fill="FFFFFF"/>
+        <w:spacing w:before="300" w:after="300"/>
+        <w:ind w:left="-240" w:right="-240"/>
+        <w:rPr>
+          <w:rFonts w:ascii="Verdana" w:hAnsi="Verdana"/>
+          <w:color w:val="000000"/>
+          <w:sz w:val="23"/>
+          <w:szCs w:val="23"/>
+        </w:rPr>
+      </w:pPr>
+      <w:r>
+        <w:rPr>
+          <w:rFonts w:ascii="Verdana" w:hAnsi="Verdana"/>
+          <w:color w:val="000000"/>
+          <w:sz w:val="23"/>
+          <w:szCs w:val="23"/>
+        </w:rPr>
+        <w:pict w14:anchorId="33951F9C">
+          <v:rect id="_x0000_i1049" style="width:0;height:0" o:hralign="center" o:hrstd="t" o:hr="t" fillcolor="#a0a0a0" stroked="f"/>
+        </w:pict>
+      </w:r>
+    </w:p>
+    <w:p>
+      <w:pPr>
+        <w:pStyle w:val="Heading2"/>
+        <w:shd w:val="clear" w:color="auto" w:fill="FFFFFF"/>
+        <w:spacing w:before="150" w:after="150"/>
+        <w:rPr>
+          <w:rFonts w:ascii="Segoe UI" w:hAnsi="Segoe UI" w:cs="Segoe UI"/>
+          <w:color w:val="000000"/>
+          <w:sz w:val="48"/>
+          <w:szCs w:val="48"/>
+        </w:rPr>
+      </w:pPr>
+      <w:r>
+        <w:rPr>
+          <w:rFonts w:ascii="Segoe UI" w:hAnsi="Segoe UI" w:cs="Segoe UI"/>
+          <w:b/>
+          <w:bCs/>
+          <w:color w:val="000000"/>
+          <w:sz w:val="48"/>
+          <w:szCs w:val="48"/>
+        </w:rPr>
+        <w:lastRenderedPageBreak/>
+        <w:t>Push Local Repository to GitHub Pages</w:t>
+      </w:r>
+    </w:p>
+    <w:p>
+      <w:pPr>
+        <w:pStyle w:val="NormalWeb"/>
+        <w:shd w:val="clear" w:color="auto" w:fill="FFFFFF"/>
+        <w:spacing w:before="288" w:beforeAutospacing="0" w:after="288" w:afterAutospacing="0"/>
+        <w:rPr>
+          <w:rFonts w:ascii="Verdana" w:hAnsi="Verdana"/>
+          <w:color w:val="000000"/>
+          <w:sz w:val="23"/>
+          <w:szCs w:val="23"/>
+        </w:rPr>
+      </w:pPr>
+      <w:r>
+        <w:rPr>
+          <w:rFonts w:ascii="Verdana" w:hAnsi="Verdana"/>
+          <w:color w:val="000000"/>
+          <w:sz w:val="23"/>
+          <w:szCs w:val="23"/>
+        </w:rPr>
+        <w:t>We add this new repository as a remote for our local repository, we are calling it </w:t>
+      </w:r>
+      <w:proofErr w:type="spellStart"/>
+      <w:r>
+        <w:rPr>
+          <w:rStyle w:val="HTMLCode"/>
+          <w:rFonts w:ascii="Consolas" w:hAnsi="Consolas"/>
+          <w:color w:val="DC143C"/>
+        </w:rPr>
+        <w:t>gh</w:t>
+      </w:r>
+      <w:proofErr w:type="spellEnd"/>
+      <w:r>
+        <w:rPr>
+          <w:rStyle w:val="HTMLCode"/>
+          <w:rFonts w:ascii="Consolas" w:hAnsi="Consolas"/>
+          <w:color w:val="DC143C"/>
+        </w:rPr>
+        <w:t>-page</w:t>
+      </w:r>
+      <w:r>
+        <w:rPr>
+          <w:rFonts w:ascii="Verdana" w:hAnsi="Verdana"/>
+          <w:color w:val="000000"/>
+          <w:sz w:val="23"/>
+          <w:szCs w:val="23"/>
+        </w:rPr>
+        <w:t> (for GitHub Pages).</w:t>
+      </w:r>
+    </w:p>
+    <w:p>
+      <w:pPr>
+        <w:pStyle w:val="NormalWeb"/>
+        <w:shd w:val="clear" w:color="auto" w:fill="FFFFFF"/>
+        <w:spacing w:before="288" w:beforeAutospacing="0" w:after="288" w:afterAutospacing="0"/>
+        <w:rPr>
+          <w:rFonts w:ascii="Verdana" w:hAnsi="Verdana"/>
+          <w:color w:val="000000"/>
+          <w:sz w:val="23"/>
+          <w:szCs w:val="23"/>
+        </w:rPr>
+      </w:pPr>
+      <w:r>
+        <w:rPr>
+          <w:rFonts w:ascii="Verdana" w:hAnsi="Verdana"/>
+          <w:color w:val="000000"/>
+          <w:sz w:val="23"/>
+          <w:szCs w:val="23"/>
+        </w:rPr>
+        <w:t>Copy the </w:t>
+      </w:r>
+      <w:r>
+        <w:rPr>
+          <w:rStyle w:val="HTMLCode"/>
+          <w:rFonts w:ascii="Consolas" w:hAnsi="Consolas"/>
+          <w:color w:val="DC143C"/>
+        </w:rPr>
+        <w:t>URL</w:t>
+      </w:r>
+      <w:r>
+        <w:rPr>
+          <w:rFonts w:ascii="Verdana" w:hAnsi="Verdana"/>
+          <w:color w:val="000000"/>
+          <w:sz w:val="23"/>
+          <w:szCs w:val="23"/>
+        </w:rPr>
+        <w:t> from here:</w:t>
+      </w:r>
+    </w:p>
+    <w:p>
+      <w:pPr>
+        <w:pStyle w:val="NormalWeb"/>
+        <w:shd w:val="clear" w:color="auto" w:fill="FFFFFF"/>
+        <w:spacing w:before="288" w:beforeAutospacing="0" w:after="288" w:afterAutospacing="0"/>
+        <w:rPr>
+          <w:rFonts w:ascii="Verdana" w:hAnsi="Verdana"/>
+          <w:color w:val="000000"/>
+          <w:sz w:val="23"/>
+          <w:szCs w:val="23"/>
+        </w:rPr>
+      </w:pPr>
+      <w:r>
+        <w:rPr>
+          <w:rFonts w:ascii="Verdana" w:hAnsi="Verdana"/>
+          <w:noProof/>
+          <w:color w:val="000000"/>
+          <w:sz w:val="23"/>
+          <w:szCs w:val="23"/>
+        </w:rPr>
+        <w:drawing>
+          <wp:inline distT="0" distB="0" distL="0" distR="0" wp14:anchorId="7AEA7B2F" wp14:editId="539DEE2B">
+            <wp:extent cx="5731510" cy="1604010"/>
+            <wp:effectExtent l="0" t="0" r="0" b="0"/>
+            <wp:docPr id="778260404" name="Picture 3" descr="GitHub Copy Repository URL"/>
+            <wp:cNvGraphicFramePr>
+              <a:graphicFrameLocks xmlns:a="http://schemas.openxmlformats.org/drawingml/2006/main" noChangeAspect="1"/>
+            </wp:cNvGraphicFramePr>
+            <a:graphic xmlns:a="http://schemas.openxmlformats.org/drawingml/2006/main">
+              <a:graphicData uri="http://schemas.openxmlformats.org/drawingml/2006/picture">
+                <pic:pic xmlns:pic="http://schemas.openxmlformats.org/drawingml/2006/picture">
+                  <pic:nvPicPr>
+                    <pic:cNvPr id="0" name="Picture 26" descr="GitHub Copy Repository URL"/>
+                    <pic:cNvPicPr>
+                      <a:picLocks noChangeAspect="1" noChangeArrowheads="1"/>
+                    </pic:cNvPicPr>
+                  </pic:nvPicPr>
+                  <pic:blipFill>
+                    <a:blip r:embed="rId26">
+                      <a:extLst>
+                        <a:ext uri="{28A0092B-C50C-407E-A947-70E740481C1C}">
+                          <a14:useLocalDpi xmlns:a14="http://schemas.microsoft.com/office/drawing/2010/main" val="0"/>
+                        </a:ext>
+                      </a:extLst>
+                    </a:blip>
+                    <a:srcRect/>
+                    <a:stretch>
+                      <a:fillRect/>
+                    </a:stretch>
+                  </pic:blipFill>
+                  <pic:spPr bwMode="auto">
+                    <a:xfrm>
+                      <a:off x="0" y="0"/>
+                      <a:ext cx="5731510" cy="1604010"/>
+                    </a:xfrm>
+                    <a:prstGeom prst="rect">
+                      <a:avLst/>
+                    </a:prstGeom>
+                    <a:noFill/>
+                    <a:ln>
+                      <a:noFill/>
+                    </a:ln>
+                  </pic:spPr>
+                </pic:pic>
+              </a:graphicData>
+            </a:graphic>
+          </wp:inline>
+        </w:drawing>
+      </w:r>
+    </w:p>
+    <w:p>
+      <w:pPr>
+        <w:pStyle w:val="NormalWeb"/>
+        <w:shd w:val="clear" w:color="auto" w:fill="FFFFFF"/>
+        <w:spacing w:before="288" w:beforeAutospacing="0" w:after="288" w:afterAutospacing="0"/>
+        <w:rPr>
+          <w:rFonts w:ascii="Verdana" w:hAnsi="Verdana"/>
+          <w:color w:val="000000"/>
+          <w:sz w:val="23"/>
+          <w:szCs w:val="23"/>
+        </w:rPr>
+      </w:pPr>
+      <w:r>
+        <w:rPr>
+          <w:rFonts w:ascii="Verdana" w:hAnsi="Verdana"/>
+          <w:color w:val="000000"/>
+          <w:sz w:val="23"/>
+          <w:szCs w:val="23"/>
+        </w:rPr>
+        <w:t>And add it as a new </w:t>
+      </w:r>
+      <w:r>
+        <w:rPr>
+          <w:rStyle w:val="HTMLCode"/>
+          <w:rFonts w:ascii="Consolas" w:hAnsi="Consolas"/>
+          <w:color w:val="DC143C"/>
+        </w:rPr>
+        <w:t>remote</w:t>
+      </w:r>
+      <w:r>
+        <w:rPr>
+          <w:rFonts w:ascii="Verdana" w:hAnsi="Verdana"/>
+          <w:color w:val="000000"/>
+          <w:sz w:val="23"/>
+          <w:szCs w:val="23"/>
+        </w:rPr>
+        <w:t>:</w:t>
+      </w:r>
+    </w:p>
+    <w:p>
+      <w:pPr>
+        <w:pStyle w:val="Heading3"/>
+        <w:shd w:val="clear" w:color="auto" w:fill="E7E9EB"/>
+        <w:spacing w:before="150" w:after="150"/>
+        <w:rPr>
+          <w:rFonts w:ascii="Segoe UI" w:hAnsi="Segoe UI" w:cs="Segoe UI"/>
+          <w:color w:val="000000"/>
+          <w:sz w:val="36"/>
+          <w:szCs w:val="36"/>
+        </w:rPr>
+      </w:pPr>
+      <w:r>
+        <w:rPr>
+          <w:rFonts w:ascii="Segoe UI" w:hAnsi="Segoe UI" w:cs="Segoe UI"/>
+          <w:b/>
+          <w:bCs/>
+          <w:color w:val="000000"/>
+          <w:sz w:val="36"/>
+          <w:szCs w:val="36"/>
+        </w:rPr>
+        <w:t>Example</w:t>
+      </w:r>
+    </w:p>
+    <w:p>
+      <w:pPr>
+        <w:pStyle w:val="HTMLPreformatted"/>
+        <w:shd w:val="clear" w:color="auto" w:fill="FDFDFD"/>
+        <w:spacing w:before="120" w:after="240"/>
+        <w:rPr>
+          <w:rFonts w:ascii="Consolas" w:hAnsi="Consolas"/>
+          <w:color w:val="000000"/>
+          <w:sz w:val="23"/>
+          <w:szCs w:val="23"/>
+        </w:rPr>
+      </w:pPr>
+      <w:r>
+        <w:rPr>
+          <w:rStyle w:val="token"/>
+          <w:rFonts w:ascii="Consolas" w:hAnsi="Consolas"/>
+          <w:color w:val="2F9C0A"/>
+          <w:sz w:val="23"/>
+          <w:szCs w:val="23"/>
+        </w:rPr>
+        <w:t>git</w:t>
+      </w:r>
+      <w:r>
+        <w:rPr>
+          <w:rStyle w:val="HTMLCode"/>
+          <w:rFonts w:ascii="Consolas" w:hAnsi="Consolas"/>
+          <w:color w:val="000000"/>
+          <w:sz w:val="23"/>
+          <w:szCs w:val="23"/>
+        </w:rPr>
+        <w:t xml:space="preserve"> remote </w:t>
+      </w:r>
+      <w:r>
+        <w:rPr>
+          <w:rStyle w:val="token"/>
+          <w:rFonts w:ascii="Consolas" w:hAnsi="Consolas"/>
+          <w:color w:val="2F9C0A"/>
+          <w:sz w:val="23"/>
+          <w:szCs w:val="23"/>
+        </w:rPr>
+        <w:t>add</w:t>
+      </w:r>
+      <w:r>
+        <w:rPr>
+          <w:rStyle w:val="HTMLCode"/>
+          <w:rFonts w:ascii="Consolas" w:hAnsi="Consolas"/>
+          <w:color w:val="000000"/>
+          <w:sz w:val="23"/>
+          <w:szCs w:val="23"/>
+        </w:rPr>
+        <w:t xml:space="preserve"> </w:t>
+      </w:r>
+      <w:proofErr w:type="spellStart"/>
+      <w:r>
+        <w:rPr>
+          <w:rStyle w:val="HTMLCode"/>
+          <w:rFonts w:ascii="Consolas" w:hAnsi="Consolas"/>
+          <w:color w:val="000000"/>
+          <w:sz w:val="23"/>
+          <w:szCs w:val="23"/>
+        </w:rPr>
+        <w:t>gh</w:t>
+      </w:r>
+      <w:proofErr w:type="spellEnd"/>
+      <w:r>
+        <w:rPr>
+          <w:rStyle w:val="HTMLCode"/>
+          <w:rFonts w:ascii="Consolas" w:hAnsi="Consolas"/>
+          <w:color w:val="000000"/>
+          <w:sz w:val="23"/>
+          <w:szCs w:val="23"/>
+        </w:rPr>
+        <w:t>-page https://github.com/w3schools-test/w3schools-test.github.io.git</w:t>
+      </w:r>
+    </w:p>
+    <w:p>
+      <w:pPr>
+        <w:pStyle w:val="NormalWeb"/>
+        <w:shd w:val="clear" w:color="auto" w:fill="FFFFFF"/>
+        <w:spacing w:before="288" w:beforeAutospacing="0" w:after="288" w:afterAutospacing="0"/>
+        <w:rPr>
+          <w:rFonts w:ascii="Verdana" w:hAnsi="Verdana"/>
+          <w:color w:val="000000"/>
+          <w:sz w:val="23"/>
+          <w:szCs w:val="23"/>
+        </w:rPr>
+      </w:pPr>
+      <w:r>
+        <w:rPr>
+          <w:rFonts w:ascii="Verdana" w:hAnsi="Verdana"/>
+          <w:color w:val="000000"/>
+          <w:sz w:val="23"/>
+          <w:szCs w:val="23"/>
+        </w:rPr>
+        <w:t>Make sure you are on the </w:t>
+      </w:r>
+      <w:r>
+        <w:rPr>
+          <w:rStyle w:val="HTMLCode"/>
+          <w:rFonts w:ascii="Consolas" w:hAnsi="Consolas"/>
+          <w:color w:val="DC143C"/>
+        </w:rPr>
+        <w:t>master</w:t>
+      </w:r>
+      <w:r>
+        <w:rPr>
+          <w:rFonts w:ascii="Verdana" w:hAnsi="Verdana"/>
+          <w:color w:val="000000"/>
+          <w:sz w:val="23"/>
+          <w:szCs w:val="23"/>
+        </w:rPr>
+        <w:t> </w:t>
+      </w:r>
+      <w:r>
+        <w:rPr>
+          <w:rStyle w:val="HTMLCode"/>
+          <w:rFonts w:ascii="Consolas" w:hAnsi="Consolas"/>
+          <w:color w:val="DC143C"/>
+        </w:rPr>
+        <w:t>branch</w:t>
+      </w:r>
+      <w:r>
+        <w:rPr>
+          <w:rFonts w:ascii="Verdana" w:hAnsi="Verdana"/>
+          <w:color w:val="000000"/>
+          <w:sz w:val="23"/>
+          <w:szCs w:val="23"/>
+        </w:rPr>
+        <w:t>, then push the </w:t>
+      </w:r>
+      <w:r>
+        <w:rPr>
+          <w:rStyle w:val="HTMLCode"/>
+          <w:rFonts w:ascii="Consolas" w:hAnsi="Consolas"/>
+          <w:color w:val="DC143C"/>
+        </w:rPr>
+        <w:t>master</w:t>
+      </w:r>
+      <w:r>
+        <w:rPr>
+          <w:rFonts w:ascii="Verdana" w:hAnsi="Verdana"/>
+          <w:color w:val="000000"/>
+          <w:sz w:val="23"/>
+          <w:szCs w:val="23"/>
+        </w:rPr>
+        <w:t> </w:t>
+      </w:r>
+      <w:r>
+        <w:rPr>
+          <w:rStyle w:val="HTMLCode"/>
+          <w:rFonts w:ascii="Consolas" w:hAnsi="Consolas"/>
+          <w:color w:val="DC143C"/>
+        </w:rPr>
+        <w:t>branch</w:t>
+      </w:r>
+      <w:r>
+        <w:rPr>
+          <w:rFonts w:ascii="Verdana" w:hAnsi="Verdana"/>
+          <w:color w:val="000000"/>
+          <w:sz w:val="23"/>
+          <w:szCs w:val="23"/>
+        </w:rPr>
+        <w:t> to the new </w:t>
+      </w:r>
+      <w:r>
+        <w:rPr>
+          <w:rStyle w:val="HTMLCode"/>
+          <w:rFonts w:ascii="Consolas" w:hAnsi="Consolas"/>
+          <w:color w:val="DC143C"/>
+        </w:rPr>
+        <w:t>remote</w:t>
+      </w:r>
+      <w:r>
+        <w:rPr>
+          <w:rFonts w:ascii="Verdana" w:hAnsi="Verdana"/>
+          <w:color w:val="000000"/>
+          <w:sz w:val="23"/>
+          <w:szCs w:val="23"/>
+        </w:rPr>
+        <w:t>:</w:t>
+      </w:r>
+    </w:p>
+    <w:p>
+      <w:pPr>
+        <w:pStyle w:val="Heading3"/>
+        <w:shd w:val="clear" w:color="auto" w:fill="E7E9EB"/>
+        <w:spacing w:before="150" w:after="150"/>
+        <w:rPr>
+          <w:rFonts w:ascii="Segoe UI" w:hAnsi="Segoe UI" w:cs="Segoe UI"/>
+          <w:color w:val="000000"/>
+          <w:sz w:val="36"/>
+          <w:szCs w:val="36"/>
+        </w:rPr>
+      </w:pPr>
+      <w:r>
+        <w:rPr>
+          <w:rFonts w:ascii="Segoe UI" w:hAnsi="Segoe UI" w:cs="Segoe UI"/>
+          <w:b/>
+          <w:bCs/>
+          <w:color w:val="000000"/>
+          <w:sz w:val="36"/>
+          <w:szCs w:val="36"/>
+        </w:rPr>
+        <w:t>Example</w:t>
+      </w:r>
+    </w:p>
+    <w:p>
+      <w:pPr>
+        <w:pStyle w:val="HTMLPreformatted"/>
+        <w:shd w:val="clear" w:color="auto" w:fill="FDFDFD"/>
+        <w:spacing w:before="120" w:after="240"/>
+        <w:rPr>
+          <w:rStyle w:val="HTMLCode"/>
+          <w:rFonts w:ascii="Consolas" w:hAnsi="Consolas"/>
+          <w:color w:val="000000"/>
+          <w:sz w:val="23"/>
+          <w:szCs w:val="23"/>
+        </w:rPr>
+      </w:pPr>
+      <w:r>
+        <w:rPr>
+          <w:rStyle w:val="token"/>
+          <w:rFonts w:ascii="Consolas" w:hAnsi="Consolas"/>
+          <w:color w:val="2F9C0A"/>
+          <w:sz w:val="23"/>
+          <w:szCs w:val="23"/>
+        </w:rPr>
+        <w:t>git</w:t>
+      </w:r>
+      <w:r>
+        <w:rPr>
+          <w:rStyle w:val="HTMLCode"/>
+          <w:rFonts w:ascii="Consolas" w:hAnsi="Consolas"/>
+          <w:color w:val="000000"/>
+          <w:sz w:val="23"/>
+          <w:szCs w:val="23"/>
+        </w:rPr>
+        <w:t xml:space="preserve"> push </w:t>
+      </w:r>
+      <w:proofErr w:type="spellStart"/>
+      <w:r>
+        <w:rPr>
+          <w:rStyle w:val="HTMLCode"/>
+          <w:rFonts w:ascii="Consolas" w:hAnsi="Consolas"/>
+          <w:color w:val="000000"/>
+          <w:sz w:val="23"/>
+          <w:szCs w:val="23"/>
+        </w:rPr>
+        <w:t>gh</w:t>
+      </w:r>
+      <w:proofErr w:type="spellEnd"/>
+      <w:r>
+        <w:rPr>
+          <w:rStyle w:val="HTMLCode"/>
+          <w:rFonts w:ascii="Consolas" w:hAnsi="Consolas"/>
+          <w:color w:val="000000"/>
+          <w:sz w:val="23"/>
+          <w:szCs w:val="23"/>
+        </w:rPr>
+        <w:t>-page master</w:t>
+      </w:r>
+    </w:p>
+    <w:p>
+      <w:pPr>
+        <w:pStyle w:val="HTMLPreformatted"/>
+        <w:shd w:val="clear" w:color="auto" w:fill="FDFDFD"/>
+        <w:spacing w:before="120" w:after="240"/>
+        <w:rPr>
+          <w:rStyle w:val="HTMLCode"/>
+          <w:rFonts w:ascii="Consolas" w:hAnsi="Consolas"/>
+          <w:color w:val="000000"/>
+          <w:sz w:val="23"/>
+          <w:szCs w:val="23"/>
+        </w:rPr>
+      </w:pPr>
+      <w:r>
+        <w:rPr>
+          <w:rStyle w:val="HTMLCode"/>
+          <w:rFonts w:ascii="Consolas" w:hAnsi="Consolas"/>
+          <w:color w:val="000000"/>
+          <w:sz w:val="23"/>
+          <w:szCs w:val="23"/>
+        </w:rPr>
+        <w:t>Enumerating objects: 33, done.</w:t>
+      </w:r>
+    </w:p>
+    <w:p>
+      <w:pPr>
+        <w:pStyle w:val="HTMLPreformatted"/>
+        <w:shd w:val="clear" w:color="auto" w:fill="FDFDFD"/>
+        <w:spacing w:before="120" w:after="240"/>
+        <w:rPr>
+          <w:rStyle w:val="HTMLCode"/>
+          <w:rFonts w:ascii="Consolas" w:hAnsi="Consolas"/>
+          <w:color w:val="000000"/>
+          <w:sz w:val="23"/>
+          <w:szCs w:val="23"/>
+        </w:rPr>
+      </w:pPr>
+      <w:r>
+        <w:rPr>
+          <w:rStyle w:val="HTMLCode"/>
+          <w:rFonts w:ascii="Consolas" w:hAnsi="Consolas"/>
+          <w:color w:val="000000"/>
+          <w:sz w:val="23"/>
+          <w:szCs w:val="23"/>
+        </w:rPr>
+        <w:t>Counting objects: 100% (33/33), done.</w:t>
+      </w:r>
+    </w:p>
+    <w:p>
+      <w:pPr>
+        <w:pStyle w:val="HTMLPreformatted"/>
+        <w:shd w:val="clear" w:color="auto" w:fill="FDFDFD"/>
+        <w:spacing w:before="120" w:after="240"/>
+        <w:rPr>
+          <w:rStyle w:val="HTMLCode"/>
+          <w:rFonts w:ascii="Consolas" w:hAnsi="Consolas"/>
+          <w:color w:val="000000"/>
+          <w:sz w:val="23"/>
+          <w:szCs w:val="23"/>
+        </w:rPr>
+      </w:pPr>
+      <w:r>
+        <w:rPr>
+          <w:rStyle w:val="HTMLCode"/>
+          <w:rFonts w:ascii="Consolas" w:hAnsi="Consolas"/>
+          <w:color w:val="000000"/>
+          <w:sz w:val="23"/>
+          <w:szCs w:val="23"/>
+        </w:rPr>
+        <w:t>Delta compression using up to 16 threads</w:t>
+      </w:r>
+    </w:p>
+    <w:p>
+      <w:pPr>
+        <w:pStyle w:val="HTMLPreformatted"/>
+        <w:shd w:val="clear" w:color="auto" w:fill="FDFDFD"/>
+        <w:spacing w:before="120" w:after="240"/>
+        <w:rPr>
+          <w:rStyle w:val="HTMLCode"/>
+          <w:rFonts w:ascii="Consolas" w:hAnsi="Consolas"/>
+          <w:color w:val="000000"/>
+          <w:sz w:val="23"/>
+          <w:szCs w:val="23"/>
+        </w:rPr>
+      </w:pPr>
+      <w:r>
+        <w:rPr>
+          <w:rStyle w:val="HTMLCode"/>
+          <w:rFonts w:ascii="Consolas" w:hAnsi="Consolas"/>
+          <w:color w:val="000000"/>
+          <w:sz w:val="23"/>
+          <w:szCs w:val="23"/>
+        </w:rPr>
+        <w:t>Compressing objects: 100% (33/33), done.</w:t>
+      </w:r>
+    </w:p>
+    <w:p>
+      <w:pPr>
+        <w:pStyle w:val="HTMLPreformatted"/>
+        <w:shd w:val="clear" w:color="auto" w:fill="FDFDFD"/>
+        <w:spacing w:before="120" w:after="240"/>
+        <w:rPr>
+          <w:rStyle w:val="HTMLCode"/>
+          <w:rFonts w:ascii="Consolas" w:hAnsi="Consolas"/>
+          <w:color w:val="000000"/>
+          <w:sz w:val="23"/>
+          <w:szCs w:val="23"/>
+        </w:rPr>
+      </w:pPr>
+      <w:r>
+        <w:rPr>
+          <w:rStyle w:val="HTMLCode"/>
+          <w:rFonts w:ascii="Consolas" w:hAnsi="Consolas"/>
+          <w:color w:val="000000"/>
+          <w:sz w:val="23"/>
+          <w:szCs w:val="23"/>
+        </w:rPr>
+        <w:t>Writing objects: 100% (33/33), 94.79 KiB | 15.80 MiB/s, done.</w:t>
+      </w:r>
+    </w:p>
+    <w:p>
+      <w:pPr>
+        <w:pStyle w:val="HTMLPreformatted"/>
+        <w:shd w:val="clear" w:color="auto" w:fill="FDFDFD"/>
+        <w:spacing w:before="120" w:after="240"/>
+        <w:rPr>
+          <w:rStyle w:val="HTMLCode"/>
+          <w:rFonts w:ascii="Consolas" w:hAnsi="Consolas"/>
+          <w:color w:val="000000"/>
+          <w:sz w:val="23"/>
+          <w:szCs w:val="23"/>
+        </w:rPr>
+      </w:pPr>
+      <w:r>
+        <w:rPr>
+          <w:rStyle w:val="HTMLCode"/>
+          <w:rFonts w:ascii="Consolas" w:hAnsi="Consolas"/>
+          <w:color w:val="000000"/>
+          <w:sz w:val="23"/>
+          <w:szCs w:val="23"/>
+        </w:rPr>
+        <w:t>Total 33 (delta 18), reused 0 (delta 0), pack-reused 0</w:t>
+      </w:r>
+    </w:p>
+    <w:p>
+      <w:pPr>
+        <w:pStyle w:val="HTMLPreformatted"/>
+        <w:shd w:val="clear" w:color="auto" w:fill="FDFDFD"/>
+        <w:spacing w:before="120" w:after="240"/>
+        <w:rPr>
+          <w:rStyle w:val="HTMLCode"/>
+          <w:rFonts w:ascii="Consolas" w:hAnsi="Consolas"/>
+          <w:color w:val="000000"/>
+          <w:sz w:val="23"/>
+          <w:szCs w:val="23"/>
+        </w:rPr>
+      </w:pPr>
+      <w:r>
+        <w:rPr>
+          <w:rStyle w:val="HTMLCode"/>
+          <w:rFonts w:ascii="Consolas" w:hAnsi="Consolas"/>
+          <w:color w:val="000000"/>
+          <w:sz w:val="23"/>
+          <w:szCs w:val="23"/>
+        </w:rPr>
+        <w:t>remote: Resolving deltas: 100% (18/18), done.</w:t>
+      </w:r>
+    </w:p>
+    <w:p>
+      <w:pPr>
+        <w:pStyle w:val="HTMLPreformatted"/>
+        <w:shd w:val="clear" w:color="auto" w:fill="FDFDFD"/>
+        <w:spacing w:before="120" w:after="240"/>
+        <w:rPr>
+          <w:rStyle w:val="HTMLCode"/>
+          <w:rFonts w:ascii="Consolas" w:hAnsi="Consolas"/>
+          <w:color w:val="000000"/>
+          <w:sz w:val="23"/>
+          <w:szCs w:val="23"/>
+        </w:rPr>
+      </w:pPr>
+      <w:r>
+        <w:rPr>
+          <w:rStyle w:val="HTMLCode"/>
+          <w:rFonts w:ascii="Consolas" w:hAnsi="Consolas"/>
+          <w:color w:val="000000"/>
+          <w:sz w:val="23"/>
+          <w:szCs w:val="23"/>
+        </w:rPr>
+        <w:t>To https://github.com/w3schools-test/w3schools-test.github.io.git</w:t>
+      </w:r>
+    </w:p>
+    <w:p>
+      <w:pPr>
+        <w:pStyle w:val="HTMLPreformatted"/>
+        <w:shd w:val="clear" w:color="auto" w:fill="FDFDFD"/>
+        <w:spacing w:before="120" w:after="240"/>
+        <w:rPr>
+          <w:rFonts w:ascii="Consolas" w:hAnsi="Consolas"/>
+          <w:color w:val="000000"/>
+          <w:sz w:val="23"/>
+          <w:szCs w:val="23"/>
+        </w:rPr>
+      </w:pPr>
+      <w:r>
+        <w:rPr>
+          <w:rStyle w:val="HTMLCode"/>
+          <w:rFonts w:ascii="Consolas" w:hAnsi="Consolas"/>
+          <w:color w:val="000000"/>
+          <w:sz w:val="23"/>
+          <w:szCs w:val="23"/>
+        </w:rPr>
+        <w:t xml:space="preserve"> * [new branch]      master -&gt; master</w:t>
+      </w:r>
+    </w:p>
+    <w:p>
+      <w:pPr>
+        <w:pStyle w:val="NormalWeb"/>
+        <w:shd w:val="clear" w:color="auto" w:fill="FFFFCC"/>
+        <w:spacing w:before="240" w:beforeAutospacing="0" w:after="240" w:afterAutospacing="0"/>
+        <w:rPr>
+          <w:rFonts w:ascii="Verdana" w:hAnsi="Verdana"/>
+          <w:color w:val="000000"/>
+          <w:sz w:val="23"/>
+          <w:szCs w:val="23"/>
+        </w:rPr>
+      </w:pPr>
+      <w:r>
+        <w:rPr>
+          <w:rStyle w:val="Strong"/>
+          <w:rFonts w:ascii="Verdana" w:hAnsi="Verdana"/>
+          <w:color w:val="000000"/>
+          <w:sz w:val="23"/>
+          <w:szCs w:val="23"/>
+        </w:rPr>
+        <w:lastRenderedPageBreak/>
+        <w:t>Note:</w:t>
+      </w:r>
+      <w:r>
+        <w:rPr>
+          <w:rFonts w:ascii="Verdana" w:hAnsi="Verdana"/>
+          <w:color w:val="000000"/>
+          <w:sz w:val="23"/>
+          <w:szCs w:val="23"/>
+        </w:rPr>
+        <w:t> If this is the first time you are connecting to GitHub, you will get some kind of notification to authenticate this connection.</w:t>
+      </w:r>
+    </w:p>
+    <w:p>
+      <w:pPr>
+        <w:pStyle w:val="NormalWeb"/>
+        <w:shd w:val="clear" w:color="auto" w:fill="FFFFFF"/>
+        <w:spacing w:before="288" w:beforeAutospacing="0" w:after="288" w:afterAutospacing="0"/>
+        <w:rPr>
+          <w:rFonts w:ascii="Verdana" w:hAnsi="Verdana"/>
+          <w:color w:val="000000"/>
+          <w:sz w:val="23"/>
+          <w:szCs w:val="23"/>
+        </w:rPr>
+      </w:pPr>
+      <w:r>
+        <w:rPr>
+          <w:rFonts w:ascii="Verdana" w:hAnsi="Verdana"/>
+          <w:color w:val="000000"/>
+          <w:sz w:val="23"/>
+          <w:szCs w:val="23"/>
+        </w:rPr>
+        <w:t>Check that the new repository has received all the files:</w:t>
+      </w:r>
+    </w:p>
+    <w:p>
+      <w:pPr>
+        <w:pStyle w:val="NormalWeb"/>
+        <w:shd w:val="clear" w:color="auto" w:fill="FFFFFF"/>
+        <w:spacing w:before="288" w:beforeAutospacing="0" w:after="288" w:afterAutospacing="0"/>
+        <w:rPr>
+          <w:rFonts w:ascii="Verdana" w:hAnsi="Verdana"/>
+          <w:color w:val="000000"/>
+          <w:sz w:val="23"/>
+          <w:szCs w:val="23"/>
+        </w:rPr>
+      </w:pPr>
+      <w:r>
+        <w:rPr>
+          <w:rFonts w:ascii="Verdana" w:hAnsi="Verdana"/>
+          <w:noProof/>
+          <w:color w:val="000000"/>
+          <w:sz w:val="23"/>
+          <w:szCs w:val="23"/>
+        </w:rPr>
+        <w:drawing>
+          <wp:inline distT="0" distB="0" distL="0" distR="0" wp14:anchorId="1084C046" wp14:editId="625E5347">
+            <wp:extent cx="5731510" cy="3818255"/>
+            <wp:effectExtent l="0" t="0" r="0" b="0"/>
+            <wp:docPr id="116180945" name="Picture 2" descr="Check GitHub to see that everything is present"/>
+            <wp:cNvGraphicFramePr>
+              <a:graphicFrameLocks xmlns:a="http://schemas.openxmlformats.org/drawingml/2006/main" noChangeAspect="1"/>
+            </wp:cNvGraphicFramePr>
+            <a:graphic xmlns:a="http://schemas.openxmlformats.org/drawingml/2006/main">
+              <a:graphicData uri="http://schemas.openxmlformats.org/drawingml/2006/picture">
+                <pic:pic xmlns:pic="http://schemas.openxmlformats.org/drawingml/2006/picture">
+                  <pic:nvPicPr>
+                    <pic:cNvPr id="0" name="Picture 27" descr="Check GitHub to see that everything is present"/>
+                    <pic:cNvPicPr>
+                      <a:picLocks noChangeAspect="1" noChangeArrowheads="1"/>
+                    </pic:cNvPicPr>
+                  </pic:nvPicPr>
+                  <pic:blipFill>
+                    <a:blip r:embed="rId27">
+                      <a:extLst>
+                        <a:ext uri="{28A0092B-C50C-407E-A947-70E740481C1C}">
+                          <a14:useLocalDpi xmlns:a14="http://schemas.microsoft.com/office/drawing/2010/main" val="0"/>
+                        </a:ext>
+                      </a:extLst>
+                    </a:blip>
+                    <a:srcRect/>
+                    <a:stretch>
+                      <a:fillRect/>
+                    </a:stretch>
+                  </pic:blipFill>
+                  <pic:spPr bwMode="auto">
+                    <a:xfrm>
+                      <a:off x="0" y="0"/>
+                      <a:ext cx="5731510" cy="3818255"/>
+                    </a:xfrm>
+                    <a:prstGeom prst="rect">
+                      <a:avLst/>
+                    </a:prstGeom>
+                    <a:noFill/>
+                    <a:ln>
+                      <a:noFill/>
+                    </a:ln>
+                  </pic:spPr>
+                </pic:pic>
+              </a:graphicData>
+            </a:graphic>
+          </wp:inline>
+        </w:drawing>
+      </w:r>
+    </w:p>
+    <w:p>
+      <w:pPr>
+        <w:shd w:val="clear" w:color="auto" w:fill="FFFFFF"/>
+        <w:spacing w:before="300" w:after="300"/>
+        <w:ind w:left="-240" w:right="-240"/>
+        <w:rPr>
+          <w:rFonts w:ascii="Verdana" w:hAnsi="Verdana"/>
+          <w:color w:val="000000"/>
+          <w:sz w:val="23"/>
+          <w:szCs w:val="23"/>
+        </w:rPr>
+      </w:pPr>
+      <w:r>
+        <w:rPr>
+          <w:rFonts w:ascii="Verdana" w:hAnsi="Verdana"/>
+          <w:color w:val="000000"/>
+          <w:sz w:val="23"/>
+          <w:szCs w:val="23"/>
+        </w:rPr>
+        <w:pict w14:anchorId="4FD0FD31">
+          <v:rect id="_x0000_i1052" style="width:0;height:0" o:hralign="center" o:hrstd="t" o:hr="t" fillcolor="#a0a0a0" stroked="f"/>
+        </w:pict>
+      </w:r>
+    </w:p>
+    <w:p>
+      <w:pPr>
+        <w:pStyle w:val="Heading2"/>
+        <w:shd w:val="clear" w:color="auto" w:fill="FFFFFF"/>
+        <w:spacing w:before="150" w:after="150"/>
+        <w:rPr>
+          <w:rFonts w:ascii="Segoe UI" w:hAnsi="Segoe UI" w:cs="Segoe UI"/>
+          <w:color w:val="000000"/>
+          <w:sz w:val="48"/>
+          <w:szCs w:val="48"/>
+        </w:rPr>
+      </w:pPr>
+      <w:r>
+        <w:rPr>
+          <w:rFonts w:ascii="Segoe UI" w:hAnsi="Segoe UI" w:cs="Segoe UI"/>
+          <w:b/>
+          <w:bCs/>
+          <w:color w:val="000000"/>
+          <w:sz w:val="48"/>
+          <w:szCs w:val="48"/>
+        </w:rPr>
+        <w:t>Check Out Your Own GitHub Page</w:t>
+      </w:r>
+    </w:p>
+    <w:p>
+      <w:pPr>
+        <w:pStyle w:val="NormalWeb"/>
+        <w:shd w:val="clear" w:color="auto" w:fill="FFFFFF"/>
+        <w:spacing w:before="288" w:beforeAutospacing="0" w:after="288" w:afterAutospacing="0"/>
+        <w:rPr>
+          <w:rFonts w:ascii="Verdana" w:hAnsi="Verdana"/>
+          <w:color w:val="000000"/>
+          <w:sz w:val="23"/>
+          <w:szCs w:val="23"/>
+        </w:rPr>
+      </w:pPr>
+      <w:r>
+        <w:rPr>
+          <w:rFonts w:ascii="Verdana" w:hAnsi="Verdana"/>
+          <w:color w:val="000000"/>
+          <w:sz w:val="23"/>
+          <w:szCs w:val="23"/>
+        </w:rPr>
+        <w:t>That looks good, now click the Settings menu and navigate to the Pages tab:</w:t>
+      </w:r>
+    </w:p>
+    <w:p>
+      <w:pPr>
+        <w:pStyle w:val="NormalWeb"/>
+        <w:shd w:val="clear" w:color="auto" w:fill="FFFFFF"/>
+        <w:spacing w:before="288" w:beforeAutospacing="0" w:after="288" w:afterAutospacing="0"/>
+        <w:rPr>
+          <w:rFonts w:ascii="Verdana" w:hAnsi="Verdana"/>
+          <w:color w:val="000000"/>
+          <w:sz w:val="23"/>
+          <w:szCs w:val="23"/>
+        </w:rPr>
+      </w:pPr>
+      <w:r>
+        <w:rPr>
+          <w:rFonts w:ascii="Verdana" w:hAnsi="Verdana"/>
+          <w:noProof/>
+          <w:color w:val="000000"/>
+          <w:sz w:val="23"/>
+          <w:szCs w:val="23"/>
+        </w:rPr>
+        <w:lastRenderedPageBreak/>
+        <w:drawing>
+          <wp:inline distT="0" distB="0" distL="0" distR="0" wp14:anchorId="1F8E30BF" wp14:editId="4B20B670">
+            <wp:extent cx="5731510" cy="3892550"/>
+            <wp:effectExtent l="0" t="0" r="0" b="0"/>
+            <wp:docPr id="703914152" name="Picture 1" descr="Navigate to Pages tab, and see your URL"/>
+            <wp:cNvGraphicFramePr>
+              <a:graphicFrameLocks xmlns:a="http://schemas.openxmlformats.org/drawingml/2006/main" noChangeAspect="1"/>
+            </wp:cNvGraphicFramePr>
+            <a:graphic xmlns:a="http://schemas.openxmlformats.org/drawingml/2006/main">
+              <a:graphicData uri="http://schemas.openxmlformats.org/drawingml/2006/picture">
+                <pic:pic xmlns:pic="http://schemas.openxmlformats.org/drawingml/2006/picture">
+                  <pic:nvPicPr>
+                    <pic:cNvPr id="0" name="Picture 29" descr="Navigate to Pages tab, and see your URL"/>
+                    <pic:cNvPicPr>
+                      <a:picLocks noChangeAspect="1" noChangeArrowheads="1"/>
+                    </pic:cNvPicPr>
+                  </pic:nvPicPr>
+                  <pic:blipFill>
+                    <a:blip r:embed="rId28">
+                      <a:extLst>
+                        <a:ext uri="{28A0092B-C50C-407E-A947-70E740481C1C}">
+                          <a14:useLocalDpi xmlns:a14="http://schemas.microsoft.com/office/drawing/2010/main" val="0"/>
+                        </a:ext>
+                      </a:extLst>
+                    </a:blip>
+                    <a:srcRect/>
+                    <a:stretch>
+                      <a:fillRect/>
+                    </a:stretch>
+                  </pic:blipFill>
+                  <pic:spPr bwMode="auto">
+                    <a:xfrm>
+                      <a:off x="0" y="0"/>
+                      <a:ext cx="5731510" cy="3892550"/>
+                    </a:xfrm>
+                    <a:prstGeom prst="rect">
+                      <a:avLst/>
+                    </a:prstGeom>
+                    <a:noFill/>
+                    <a:ln>
+                      <a:noFill/>
+                    </a:ln>
+                  </pic:spPr>
+                </pic:pic>
+              </a:graphicData>
+            </a:graphic>
+          </wp:inline>
+        </w:drawing>
+      </w:r>
+    </w:p>
+    <w:p>
+      <w:pPr>
+        <w:pStyle w:val="NormalWeb"/>
+        <w:shd w:val="clear" w:color="auto" w:fill="FFFFFF"/>
+        <w:spacing w:before="288" w:beforeAutospacing="0" w:after="288" w:afterAutospacing="0"/>
+        <w:rPr>
+          <w:rFonts w:ascii="Verdana" w:hAnsi="Verdana"/>
+          <w:color w:val="000000"/>
+          <w:sz w:val="23"/>
+          <w:szCs w:val="23"/>
+        </w:rPr>
+      </w:pPr>
+      <w:r>
+        <w:rPr>
+          <w:rFonts w:ascii="Verdana" w:hAnsi="Verdana"/>
+          <w:color w:val="000000"/>
+          <w:sz w:val="23"/>
+          <w:szCs w:val="23"/>
+        </w:rPr>
+        <w:t>The GitHub page is created, and you can click the URL to view the result!</w:t>
+      </w:r>
     </w:p>
     <w:p>
       <w:pPr>

</xml_diff>

<commit_message>
updated git and github ducument
</commit_message>
<xml_diff>
--- a/Git and GitHub.docx
+++ b/Git and GitHub.docx
@@ -18763,7 +18763,7 @@
               <wp:extent cx="1143000" cy="1143000"/>
               <wp:effectExtent l="0" t="0" r="0" b="0"/>
               <wp:docPr id="125796747" name="Picture 8" descr="Shift focus to GitHub">
-                <a:hlinkClick xmlns:a="http://schemas.openxmlformats.org/drawingml/2006/main" r:id="rId14"/>
+                <a:hlinkClick xmlns:a="http://schemas.openxmlformats.org/drawingml/2006/main" r:id="rId21"/>
               </wp:docPr>
               <wp:cNvGraphicFramePr>
                 <a:graphicFrameLocks xmlns:a="http://schemas.openxmlformats.org/drawingml/2006/main" noChangeAspect="1"/>
@@ -18773,7 +18773,7 @@
                   <pic:pic xmlns:pic="http://schemas.openxmlformats.org/drawingml/2006/picture">
                     <pic:nvPicPr>
                       <pic:cNvPr id="0" name="Picture 19" descr="Shift focus to GitHub">
-                        <a:hlinkClick r:id="rId14"/>
+                        <a:hlinkClick r:id="rId21"/>
                       </pic:cNvPr>
                       <pic:cNvPicPr>
                         <a:picLocks noChangeAspect="1" noChangeArrowheads="1"/>
@@ -19032,7 +19032,7 @@
           <w:szCs w:val="23"/>
         </w:rPr>
         <w:pict w14:anchorId="2E4F4873">
-          <v:rect id="_x0000_i1046" style="width:0;height:0" o:hralign="center" o:hrstd="t" o:hr="t" fillcolor="#a0a0a0" stroked="f"/>
+          <v:rect id="_x0000_i1043" style="width:0;height:0" o:hralign="center" o:hrstd="t" o:hr="t" fillcolor="#a0a0a0" stroked="f"/>
         </w:pict>
       </w:r>
     </w:p>
@@ -19299,7 +19299,7 @@
           <w:szCs w:val="23"/>
         </w:rPr>
         <w:pict w14:anchorId="33951F9C">
-          <v:rect id="_x0000_i1049" style="width:0;height:0" o:hralign="center" o:hrstd="t" o:hr="t" fillcolor="#a0a0a0" stroked="f"/>
+          <v:rect id="_x0000_i1044" style="width:0;height:0" o:hralign="center" o:hrstd="t" o:hr="t" fillcolor="#a0a0a0" stroked="f"/>
         </w:pict>
       </w:r>
     </w:p>
@@ -20171,7 +20171,7 @@
           <w:szCs w:val="23"/>
         </w:rPr>
         <w:pict w14:anchorId="4FD0FD31">
-          <v:rect id="_x0000_i1052" style="width:0;height:0" o:hralign="center" o:hrstd="t" o:hr="t" fillcolor="#a0a0a0" stroked="f"/>
+          <v:rect id="_x0000_i1045" style="width:0;height:0" o:hralign="center" o:hrstd="t" o:hr="t" fillcolor="#a0a0a0" stroked="f"/>
         </w:pict>
       </w:r>
     </w:p>
@@ -20313,6 +20313,905 @@
         </w:rPr>
         <w:t>The GitHub page is created, and you can click the URL to view the result!</w:t>
       </w:r>
+    </w:p>
+    <w:p>
+      <w:pPr>
+        <w:pStyle w:val="Heading1"/>
+        <w:shd w:val="clear" w:color="auto" w:fill="FFFFFF"/>
+        <w:spacing w:before="150" w:beforeAutospacing="0" w:after="150" w:afterAutospacing="0"/>
+        <w:rPr>
+          <w:rFonts w:ascii="Segoe UI" w:hAnsi="Segoe UI" w:cs="Segoe UI"/>
+          <w:b w:val="0"/>
+          <w:bCs w:val="0"/>
+          <w:color w:val="000000"/>
+          <w:sz w:val="63"/>
+          <w:szCs w:val="63"/>
+        </w:rPr>
+      </w:pPr>
+      <w:r>
+        <w:rPr>
+          <w:rFonts w:ascii="Segoe UI" w:hAnsi="Segoe UI" w:cs="Segoe UI"/>
+          <w:b w:val="0"/>
+          <w:bCs w:val="0"/>
+          <w:color w:val="000000"/>
+          <w:sz w:val="63"/>
+          <w:szCs w:val="63"/>
+        </w:rPr>
+        <w:t>Git </w:t>
+      </w:r>
+      <w:r>
+        <w:rPr>
+          <w:rStyle w:val="colorh1"/>
+          <w:rFonts w:ascii="Segoe UI" w:hAnsi="Segoe UI" w:cs="Segoe UI"/>
+          <w:b w:val="0"/>
+          <w:bCs w:val="0"/>
+          <w:color w:val="000000"/>
+          <w:sz w:val="63"/>
+          <w:szCs w:val="63"/>
+        </w:rPr>
+        <w:t>GitHub Fork</w:t>
+      </w:r>
+    </w:p>
+    <w:p>
+      <w:pPr>
+        <w:shd w:val="clear" w:color="auto" w:fill="FFFFFF"/>
+        <w:rPr>
+          <w:rFonts w:ascii="Verdana" w:hAnsi="Verdana" w:cs="Times New Roman"/>
+          <w:color w:val="000000"/>
+          <w:sz w:val="23"/>
+          <w:szCs w:val="23"/>
+        </w:rPr>
+      </w:pPr>
+      <w:hyperlink r:id="rId29" w:history="1">
+        <w:r>
+          <w:rPr>
+            <w:rStyle w:val="Hyperlink"/>
+            <w:rFonts w:ascii="Segoe UI Symbol" w:hAnsi="Segoe UI Symbol" w:cs="Segoe UI Symbol"/>
+            <w:color w:val="FFFFFF"/>
+            <w:sz w:val="27"/>
+            <w:szCs w:val="27"/>
+            <w:bdr w:val="single" w:sz="6" w:space="6" w:color="04AA6D" w:frame="1"/>
+            <w:shd w:val="clear" w:color="auto" w:fill="04AA6D"/>
+          </w:rPr>
+          <w:t>❮</w:t>
+        </w:r>
+        <w:r>
+          <w:rPr>
+            <w:rStyle w:val="Hyperlink"/>
+            <w:rFonts w:ascii="Source Sans Pro" w:hAnsi="Source Sans Pro"/>
+            <w:color w:val="FFFFFF"/>
+            <w:sz w:val="27"/>
+            <w:szCs w:val="27"/>
+            <w:bdr w:val="single" w:sz="6" w:space="6" w:color="04AA6D" w:frame="1"/>
+            <w:shd w:val="clear" w:color="auto" w:fill="04AA6D"/>
+          </w:rPr>
+          <w:t xml:space="preserve"> </w:t>
+        </w:r>
+        <w:proofErr w:type="spellStart"/>
+        <w:r>
+          <w:rPr>
+            <w:rStyle w:val="Hyperlink"/>
+            <w:rFonts w:ascii="Source Sans Pro" w:hAnsi="Source Sans Pro"/>
+            <w:color w:val="FFFFFF"/>
+            <w:sz w:val="27"/>
+            <w:szCs w:val="27"/>
+            <w:bdr w:val="single" w:sz="6" w:space="6" w:color="04AA6D" w:frame="1"/>
+            <w:shd w:val="clear" w:color="auto" w:fill="04AA6D"/>
+          </w:rPr>
+          <w:t>Previous</w:t>
+        </w:r>
+      </w:hyperlink>
+      <w:hyperlink r:id="rId30" w:history="1">
+        <w:r>
+          <w:rPr>
+            <w:rStyle w:val="Hyperlink"/>
+            <w:rFonts w:ascii="Source Sans Pro" w:hAnsi="Source Sans Pro"/>
+            <w:color w:val="FFFFFF"/>
+            <w:sz w:val="27"/>
+            <w:szCs w:val="27"/>
+            <w:bdr w:val="single" w:sz="6" w:space="6" w:color="04AA6D" w:frame="1"/>
+            <w:shd w:val="clear" w:color="auto" w:fill="04AA6D"/>
+          </w:rPr>
+          <w:t>Next</w:t>
+        </w:r>
+        <w:proofErr w:type="spellEnd"/>
+        <w:r>
+          <w:rPr>
+            <w:rStyle w:val="Hyperlink"/>
+            <w:rFonts w:ascii="Source Sans Pro" w:hAnsi="Source Sans Pro"/>
+            <w:color w:val="FFFFFF"/>
+            <w:sz w:val="27"/>
+            <w:szCs w:val="27"/>
+            <w:bdr w:val="single" w:sz="6" w:space="6" w:color="04AA6D" w:frame="1"/>
+            <w:shd w:val="clear" w:color="auto" w:fill="04AA6D"/>
+          </w:rPr>
+          <w:t xml:space="preserve"> </w:t>
+        </w:r>
+        <w:r>
+          <w:rPr>
+            <w:rStyle w:val="Hyperlink"/>
+            <w:rFonts w:ascii="Segoe UI Symbol" w:hAnsi="Segoe UI Symbol" w:cs="Segoe UI Symbol"/>
+            <w:color w:val="FFFFFF"/>
+            <w:sz w:val="27"/>
+            <w:szCs w:val="27"/>
+            <w:bdr w:val="single" w:sz="6" w:space="6" w:color="04AA6D" w:frame="1"/>
+            <w:shd w:val="clear" w:color="auto" w:fill="04AA6D"/>
+          </w:rPr>
+          <w:t>❯</w:t>
+        </w:r>
+      </w:hyperlink>
+    </w:p>
+    <w:p>
+      <w:pPr>
+        <w:spacing w:before="300" w:after="300"/>
+        <w:ind w:left="-240" w:right="-240"/>
+        <w:rPr>
+          <w:rFonts w:ascii="Verdana" w:hAnsi="Verdana"/>
+          <w:sz w:val="23"/>
+          <w:szCs w:val="23"/>
+        </w:rPr>
+      </w:pPr>
+      <w:r>
+        <w:pict w14:anchorId="0AFE98A3">
+          <v:rect id="_x0000_i1046" style="width:0;height:0" o:hralign="center" o:hrstd="t" o:hrnoshade="t" o:hr="t" fillcolor="black" stroked="f"/>
+        </w:pict>
+      </w:r>
+    </w:p>
+    <w:p>
+      <w:pPr>
+        <w:pStyle w:val="Heading2"/>
+        <w:shd w:val="clear" w:color="auto" w:fill="E7E9EB"/>
+        <w:spacing w:before="15" w:after="150" w:line="672" w:lineRule="atLeast"/>
+        <w:rPr>
+          <w:rFonts w:ascii="Segoe UI" w:hAnsi="Segoe UI" w:cs="Segoe UI"/>
+          <w:color w:val="000000"/>
+          <w:sz w:val="30"/>
+          <w:szCs w:val="30"/>
+        </w:rPr>
+      </w:pPr>
+      <w:r>
+        <w:rPr>
+          <w:rFonts w:ascii="Segoe UI" w:hAnsi="Segoe UI" w:cs="Segoe UI"/>
+          <w:b/>
+          <w:bCs/>
+          <w:color w:val="000000"/>
+          <w:sz w:val="30"/>
+          <w:szCs w:val="30"/>
+        </w:rPr>
+        <w:t>Change Platform:</w:t>
+      </w:r>
+    </w:p>
+    <w:p>
+      <w:pPr>
+        <w:shd w:val="clear" w:color="auto" w:fill="E7E9EB"/>
+        <w:spacing w:before="120" w:after="120" w:line="672" w:lineRule="atLeast"/>
+        <w:rPr>
+          <w:rFonts w:ascii="Verdana" w:hAnsi="Verdana" w:cs="Times New Roman"/>
+          <w:color w:val="555555"/>
+          <w:sz w:val="20"/>
+          <w:szCs w:val="20"/>
+        </w:rPr>
+      </w:pPr>
+      <w:r>
+        <w:rPr>
+          <w:rFonts w:ascii="Verdana" w:hAnsi="Verdana"/>
+          <w:color w:val="555555"/>
+          <w:sz w:val="20"/>
+          <w:szCs w:val="20"/>
+        </w:rPr>
+        <w:pict w14:anchorId="643258B0">
+          <v:rect id="_x0000_i1047" style="width:0;height:0" o:hralign="center" o:hrstd="t" o:hr="t" fillcolor="#a0a0a0" stroked="f"/>
+        </w:pict>
+      </w:r>
+    </w:p>
+    <w:p>
+      <w:pPr>
+        <w:shd w:val="clear" w:color="auto" w:fill="E7E9EB"/>
+        <w:spacing w:after="0" w:line="672" w:lineRule="atLeast"/>
+        <w:rPr>
+          <w:rFonts w:ascii="Verdana" w:hAnsi="Verdana"/>
+          <w:color w:val="555555"/>
+          <w:sz w:val="20"/>
+          <w:szCs w:val="20"/>
+        </w:rPr>
+      </w:pPr>
+      <w:hyperlink r:id="rId31" w:history="1">
+        <w:r>
+          <w:rPr>
+            <w:rFonts w:ascii="Verdana" w:hAnsi="Verdana"/>
+            <w:noProof/>
+            <w:color w:val="0000FF"/>
+            <w:sz w:val="20"/>
+            <w:szCs w:val="20"/>
+          </w:rPr>
+          <w:drawing>
+            <wp:inline distT="0" distB="0" distL="0" distR="0" wp14:anchorId="7A814FF8" wp14:editId="148A5657">
+              <wp:extent cx="1143000" cy="1143000"/>
+              <wp:effectExtent l="0" t="0" r="0" b="0"/>
+              <wp:docPr id="649687756" name="Picture 5" descr="Shift focus to GitHub">
+                <a:hlinkClick xmlns:a="http://schemas.openxmlformats.org/drawingml/2006/main" r:id="rId20"/>
+              </wp:docPr>
+              <wp:cNvGraphicFramePr>
+                <a:graphicFrameLocks xmlns:a="http://schemas.openxmlformats.org/drawingml/2006/main" noChangeAspect="1"/>
+              </wp:cNvGraphicFramePr>
+              <a:graphic xmlns:a="http://schemas.openxmlformats.org/drawingml/2006/main">
+                <a:graphicData uri="http://schemas.openxmlformats.org/drawingml/2006/picture">
+                  <pic:pic xmlns:pic="http://schemas.openxmlformats.org/drawingml/2006/picture">
+                    <pic:nvPicPr>
+                      <pic:cNvPr id="0" name="Picture 24" descr="Shift focus to GitHub">
+                        <a:hlinkClick r:id="rId20"/>
+                      </pic:cNvPr>
+                      <pic:cNvPicPr>
+                        <a:picLocks noChangeAspect="1" noChangeArrowheads="1"/>
+                      </pic:cNvPicPr>
+                    </pic:nvPicPr>
+                    <pic:blipFill>
+                      <a:blip r:embed="rId9">
+                        <a:extLst>
+                          <a:ext uri="{28A0092B-C50C-407E-A947-70E740481C1C}">
+                            <a14:useLocalDpi xmlns:a14="http://schemas.microsoft.com/office/drawing/2010/main" val="0"/>
+                          </a:ext>
+                        </a:extLst>
+                      </a:blip>
+                      <a:srcRect/>
+                      <a:stretch>
+                        <a:fillRect/>
+                      </a:stretch>
+                    </pic:blipFill>
+                    <pic:spPr bwMode="auto">
+                      <a:xfrm>
+                        <a:off x="0" y="0"/>
+                        <a:ext cx="1143000" cy="1143000"/>
+                      </a:xfrm>
+                      <a:prstGeom prst="rect">
+                        <a:avLst/>
+                      </a:prstGeom>
+                      <a:noFill/>
+                      <a:ln>
+                        <a:noFill/>
+                      </a:ln>
+                    </pic:spPr>
+                  </pic:pic>
+                </a:graphicData>
+              </a:graphic>
+            </wp:inline>
+          </w:drawing>
+        </w:r>
+        <w:r>
+          <w:rPr>
+            <w:rStyle w:val="Hyperlink"/>
+            <w:rFonts w:ascii="Verdana" w:hAnsi="Verdana"/>
+            <w:sz w:val="20"/>
+            <w:szCs w:val="20"/>
+          </w:rPr>
+          <w:t>GitHub</w:t>
+        </w:r>
+      </w:hyperlink>
+      <w:hyperlink r:id="rId32" w:history="1">
+        <w:r>
+          <w:rPr>
+            <w:rFonts w:ascii="Verdana" w:hAnsi="Verdana"/>
+            <w:noProof/>
+            <w:color w:val="0000FF"/>
+            <w:sz w:val="20"/>
+            <w:szCs w:val="20"/>
+          </w:rPr>
+          <w:drawing>
+            <wp:inline distT="0" distB="0" distL="0" distR="0" wp14:anchorId="4DE5DCD9" wp14:editId="3D2990F9">
+              <wp:extent cx="609600" cy="609600"/>
+              <wp:effectExtent l="0" t="0" r="0" b="0"/>
+              <wp:docPr id="1019186496" name="Picture 4" descr="Shift focus to Bitbucket">
+                <a:hlinkClick xmlns:a="http://schemas.openxmlformats.org/drawingml/2006/main" r:id="rId32"/>
+              </wp:docPr>
+              <wp:cNvGraphicFramePr>
+                <a:graphicFrameLocks xmlns:a="http://schemas.openxmlformats.org/drawingml/2006/main" noChangeAspect="1"/>
+              </wp:cNvGraphicFramePr>
+              <a:graphic xmlns:a="http://schemas.openxmlformats.org/drawingml/2006/main">
+                <a:graphicData uri="http://schemas.openxmlformats.org/drawingml/2006/picture">
+                  <pic:pic xmlns:pic="http://schemas.openxmlformats.org/drawingml/2006/picture">
+                    <pic:nvPicPr>
+                      <pic:cNvPr id="0" name="Picture 25" descr="Shift focus to Bitbucket">
+                        <a:hlinkClick r:id="rId32"/>
+                      </pic:cNvPr>
+                      <pic:cNvPicPr>
+                        <a:picLocks noChangeAspect="1" noChangeArrowheads="1"/>
+                      </pic:cNvPicPr>
+                    </pic:nvPicPr>
+                    <pic:blipFill>
+                      <a:blip r:embed="rId11">
+                        <a:extLst>
+                          <a:ext uri="{28A0092B-C50C-407E-A947-70E740481C1C}">
+                            <a14:useLocalDpi xmlns:a14="http://schemas.microsoft.com/office/drawing/2010/main" val="0"/>
+                          </a:ext>
+                        </a:extLst>
+                      </a:blip>
+                      <a:srcRect/>
+                      <a:stretch>
+                        <a:fillRect/>
+                      </a:stretch>
+                    </pic:blipFill>
+                    <pic:spPr bwMode="auto">
+                      <a:xfrm>
+                        <a:off x="0" y="0"/>
+                        <a:ext cx="609600" cy="609600"/>
+                      </a:xfrm>
+                      <a:prstGeom prst="rect">
+                        <a:avLst/>
+                      </a:prstGeom>
+                      <a:noFill/>
+                      <a:ln>
+                        <a:noFill/>
+                      </a:ln>
+                    </pic:spPr>
+                  </pic:pic>
+                </a:graphicData>
+              </a:graphic>
+            </wp:inline>
+          </w:drawing>
+        </w:r>
+        <w:r>
+          <w:rPr>
+            <w:rStyle w:val="Hyperlink"/>
+            <w:rFonts w:ascii="Verdana" w:hAnsi="Verdana"/>
+            <w:sz w:val="20"/>
+            <w:szCs w:val="20"/>
+          </w:rPr>
+          <w:t>Bitbucket</w:t>
+        </w:r>
+      </w:hyperlink>
+      <w:hyperlink r:id="rId33" w:history="1">
+        <w:r>
+          <w:rPr>
+            <w:rFonts w:ascii="Verdana" w:hAnsi="Verdana"/>
+            <w:noProof/>
+            <w:color w:val="0000FF"/>
+            <w:sz w:val="20"/>
+            <w:szCs w:val="20"/>
+          </w:rPr>
+          <w:drawing>
+            <wp:inline distT="0" distB="0" distL="0" distR="0" wp14:anchorId="06563F23" wp14:editId="2C8DFD6C">
+              <wp:extent cx="5731510" cy="5470525"/>
+              <wp:effectExtent l="0" t="0" r="0" b="0"/>
+              <wp:docPr id="1430927816" name="Picture 3" descr="Shift focus to GitLab">
+                <a:hlinkClick xmlns:a="http://schemas.openxmlformats.org/drawingml/2006/main" r:id="rId33"/>
+              </wp:docPr>
+              <wp:cNvGraphicFramePr>
+                <a:graphicFrameLocks xmlns:a="http://schemas.openxmlformats.org/drawingml/2006/main" noChangeAspect="1"/>
+              </wp:cNvGraphicFramePr>
+              <a:graphic xmlns:a="http://schemas.openxmlformats.org/drawingml/2006/main">
+                <a:graphicData uri="http://schemas.openxmlformats.org/drawingml/2006/picture">
+                  <pic:pic xmlns:pic="http://schemas.openxmlformats.org/drawingml/2006/picture">
+                    <pic:nvPicPr>
+                      <pic:cNvPr id="0" name="Picture 26" descr="Shift focus to GitLab">
+                        <a:hlinkClick r:id="rId33"/>
+                      </pic:cNvPr>
+                      <pic:cNvPicPr>
+                        <a:picLocks noChangeAspect="1" noChangeArrowheads="1"/>
+                      </pic:cNvPicPr>
+                    </pic:nvPicPr>
+                    <pic:blipFill>
+                      <a:blip r:embed="rId18">
+                        <a:extLst>
+                          <a:ext uri="{28A0092B-C50C-407E-A947-70E740481C1C}">
+                            <a14:useLocalDpi xmlns:a14="http://schemas.microsoft.com/office/drawing/2010/main" val="0"/>
+                          </a:ext>
+                        </a:extLst>
+                      </a:blip>
+                      <a:srcRect/>
+                      <a:stretch>
+                        <a:fillRect/>
+                      </a:stretch>
+                    </pic:blipFill>
+                    <pic:spPr bwMode="auto">
+                      <a:xfrm>
+                        <a:off x="0" y="0"/>
+                        <a:ext cx="5731510" cy="5470525"/>
+                      </a:xfrm>
+                      <a:prstGeom prst="rect">
+                        <a:avLst/>
+                      </a:prstGeom>
+                      <a:noFill/>
+                      <a:ln>
+                        <a:noFill/>
+                      </a:ln>
+                    </pic:spPr>
+                  </pic:pic>
+                </a:graphicData>
+              </a:graphic>
+            </wp:inline>
+          </w:drawing>
+        </w:r>
+        <w:r>
+          <w:rPr>
+            <w:rStyle w:val="Hyperlink"/>
+            <w:rFonts w:ascii="Verdana" w:hAnsi="Verdana"/>
+            <w:sz w:val="20"/>
+            <w:szCs w:val="20"/>
+          </w:rPr>
+          <w:t>GitLab</w:t>
+        </w:r>
+      </w:hyperlink>
+    </w:p>
+    <w:p>
+      <w:pPr>
+        <w:pStyle w:val="Heading2"/>
+        <w:shd w:val="clear" w:color="auto" w:fill="FFFFFF"/>
+        <w:spacing w:before="150" w:after="150"/>
+        <w:rPr>
+          <w:rFonts w:ascii="Segoe UI" w:hAnsi="Segoe UI" w:cs="Segoe UI"/>
+          <w:color w:val="000000"/>
+          <w:sz w:val="48"/>
+          <w:szCs w:val="48"/>
+        </w:rPr>
+      </w:pPr>
+      <w:r>
+        <w:rPr>
+          <w:rFonts w:ascii="Segoe UI" w:hAnsi="Segoe UI" w:cs="Segoe UI"/>
+          <w:b/>
+          <w:bCs/>
+          <w:color w:val="000000"/>
+          <w:sz w:val="48"/>
+          <w:szCs w:val="48"/>
+        </w:rPr>
+        <w:t>Add to Someone Else's Repository</w:t>
+      </w:r>
+    </w:p>
+    <w:p>
+      <w:pPr>
+        <w:pStyle w:val="NormalWeb"/>
+        <w:shd w:val="clear" w:color="auto" w:fill="FFFFFF"/>
+        <w:spacing w:before="288" w:beforeAutospacing="0" w:after="288" w:afterAutospacing="0"/>
+        <w:rPr>
+          <w:rFonts w:ascii="Verdana" w:hAnsi="Verdana"/>
+          <w:color w:val="000000"/>
+          <w:sz w:val="23"/>
+          <w:szCs w:val="23"/>
+        </w:rPr>
+      </w:pPr>
+      <w:r>
+        <w:rPr>
+          <w:rFonts w:ascii="Verdana" w:hAnsi="Verdana"/>
+          <w:color w:val="000000"/>
+          <w:sz w:val="23"/>
+          <w:szCs w:val="23"/>
+        </w:rPr>
+        <w:t>At the heart of Git is collaboration. However, Git does not allow you to add code to someone else's repository without access rights.</w:t>
+      </w:r>
+    </w:p>
+    <w:p>
+      <w:pPr>
+        <w:pStyle w:val="NormalWeb"/>
+        <w:shd w:val="clear" w:color="auto" w:fill="FFFFFF"/>
+        <w:spacing w:before="288" w:beforeAutospacing="0" w:after="288" w:afterAutospacing="0"/>
+        <w:rPr>
+          <w:rFonts w:ascii="Verdana" w:hAnsi="Verdana"/>
+          <w:color w:val="000000"/>
+          <w:sz w:val="23"/>
+          <w:szCs w:val="23"/>
+        </w:rPr>
+      </w:pPr>
+      <w:r>
+        <w:rPr>
+          <w:rFonts w:ascii="Verdana" w:hAnsi="Verdana"/>
+          <w:color w:val="000000"/>
+          <w:sz w:val="23"/>
+          <w:szCs w:val="23"/>
+        </w:rPr>
+        <w:t>In these next 3 chapters we will show you how to copy a repository, make changes to it, and suggest those changes be implemented to the original repository.</w:t>
+      </w:r>
+    </w:p>
+    <w:p>
+      <w:pPr>
+        <w:pStyle w:val="NormalWeb"/>
+        <w:shd w:val="clear" w:color="auto" w:fill="FFFFFF"/>
+        <w:spacing w:before="288" w:beforeAutospacing="0" w:after="288" w:afterAutospacing="0"/>
+        <w:rPr>
+          <w:rFonts w:ascii="Verdana" w:hAnsi="Verdana"/>
+          <w:color w:val="000000"/>
+          <w:sz w:val="23"/>
+          <w:szCs w:val="23"/>
+        </w:rPr>
+      </w:pPr>
+      <w:r>
+        <w:rPr>
+          <w:rFonts w:ascii="Verdana" w:hAnsi="Verdana"/>
+          <w:color w:val="000000"/>
+          <w:sz w:val="23"/>
+          <w:szCs w:val="23"/>
+        </w:rPr>
+        <w:lastRenderedPageBreak/>
+        <w:t>At the end of these chapters, you will have the opportunity to add a message to our public GitHub page: </w:t>
+      </w:r>
+      <w:r>
+        <w:rPr>
+          <w:rStyle w:val="HTMLCode"/>
+          <w:rFonts w:ascii="Consolas" w:hAnsi="Consolas"/>
+          <w:color w:val="DC143C"/>
+        </w:rPr>
+        <w:t>https://w3schools-test.github.io/</w:t>
+      </w:r>
+    </w:p>
+    <w:p>
+      <w:pPr>
+        <w:shd w:val="clear" w:color="auto" w:fill="FFFFFF"/>
+        <w:spacing w:before="300" w:after="300"/>
+        <w:ind w:left="-240" w:right="-240"/>
+        <w:rPr>
+          <w:rFonts w:ascii="Verdana" w:hAnsi="Verdana"/>
+          <w:color w:val="000000"/>
+          <w:sz w:val="23"/>
+          <w:szCs w:val="23"/>
+        </w:rPr>
+      </w:pPr>
+      <w:r>
+        <w:rPr>
+          <w:rFonts w:ascii="Verdana" w:hAnsi="Verdana"/>
+          <w:color w:val="000000"/>
+          <w:sz w:val="23"/>
+          <w:szCs w:val="23"/>
+        </w:rPr>
+        <w:pict w14:anchorId="35C0CE13">
+          <v:rect id="_x0000_i1051" style="width:0;height:0" o:hralign="center" o:hrstd="t" o:hr="t" fillcolor="#a0a0a0" stroked="f"/>
+        </w:pict>
+      </w:r>
+    </w:p>
+    <w:p>
+      <w:pPr>
+        <w:pStyle w:val="Heading2"/>
+        <w:shd w:val="clear" w:color="auto" w:fill="FFFFFF"/>
+        <w:spacing w:before="150" w:after="150"/>
+        <w:rPr>
+          <w:rFonts w:ascii="Segoe UI" w:hAnsi="Segoe UI" w:cs="Segoe UI"/>
+          <w:color w:val="000000"/>
+          <w:sz w:val="48"/>
+          <w:szCs w:val="48"/>
+        </w:rPr>
+      </w:pPr>
+      <w:r>
+        <w:rPr>
+          <w:rFonts w:ascii="Segoe UI" w:hAnsi="Segoe UI" w:cs="Segoe UI"/>
+          <w:b/>
+          <w:bCs/>
+          <w:color w:val="000000"/>
+          <w:sz w:val="48"/>
+          <w:szCs w:val="48"/>
+        </w:rPr>
+        <w:t>Fork a Repository</w:t>
+      </w:r>
+    </w:p>
+    <w:p>
+      <w:pPr>
+        <w:pStyle w:val="NormalWeb"/>
+        <w:shd w:val="clear" w:color="auto" w:fill="FFFFFF"/>
+        <w:spacing w:before="288" w:beforeAutospacing="0" w:after="288" w:afterAutospacing="0"/>
+        <w:rPr>
+          <w:rFonts w:ascii="Verdana" w:hAnsi="Verdana"/>
+          <w:color w:val="000000"/>
+          <w:sz w:val="23"/>
+          <w:szCs w:val="23"/>
+        </w:rPr>
+      </w:pPr>
+      <w:r>
+        <w:rPr>
+          <w:rFonts w:ascii="Verdana" w:hAnsi="Verdana"/>
+          <w:color w:val="000000"/>
+          <w:sz w:val="23"/>
+          <w:szCs w:val="23"/>
+        </w:rPr>
+        <w:t>A </w:t>
+      </w:r>
+      <w:r>
+        <w:rPr>
+          <w:rStyle w:val="HTMLCode"/>
+          <w:rFonts w:ascii="Consolas" w:hAnsi="Consolas"/>
+          <w:color w:val="DC143C"/>
+        </w:rPr>
+        <w:t>fork</w:t>
+      </w:r>
+      <w:r>
+        <w:rPr>
+          <w:rFonts w:ascii="Verdana" w:hAnsi="Verdana"/>
+          <w:color w:val="000000"/>
+          <w:sz w:val="23"/>
+          <w:szCs w:val="23"/>
+        </w:rPr>
+        <w:t> is a copy of a repository. This is useful when you want to contribute to someone else's project or start your own project based on theirs.</w:t>
+      </w:r>
+    </w:p>
+    <w:p>
+      <w:pPr>
+        <w:pStyle w:val="NormalWeb"/>
+        <w:shd w:val="clear" w:color="auto" w:fill="FFFFFF"/>
+        <w:spacing w:before="288" w:beforeAutospacing="0" w:after="288" w:afterAutospacing="0"/>
+        <w:rPr>
+          <w:rFonts w:ascii="Verdana" w:hAnsi="Verdana"/>
+          <w:color w:val="000000"/>
+          <w:sz w:val="23"/>
+          <w:szCs w:val="23"/>
+        </w:rPr>
+      </w:pPr>
+      <w:r>
+        <w:rPr>
+          <w:rStyle w:val="HTMLCode"/>
+          <w:rFonts w:ascii="Consolas" w:hAnsi="Consolas"/>
+          <w:color w:val="DC143C"/>
+        </w:rPr>
+        <w:t>fork</w:t>
+      </w:r>
+      <w:r>
+        <w:rPr>
+          <w:rFonts w:ascii="Verdana" w:hAnsi="Verdana"/>
+          <w:color w:val="000000"/>
+          <w:sz w:val="23"/>
+          <w:szCs w:val="23"/>
+        </w:rPr>
+        <w:t> is not a command in Git, but something offered in GitHub and other repository hosts. Let's start by logging in to GitHub, and </w:t>
+      </w:r>
+      <w:r>
+        <w:rPr>
+          <w:rStyle w:val="HTMLCode"/>
+          <w:rFonts w:ascii="Consolas" w:hAnsi="Consolas"/>
+          <w:color w:val="DC143C"/>
+        </w:rPr>
+        <w:t>fork</w:t>
+      </w:r>
+      <w:r>
+        <w:rPr>
+          <w:rFonts w:ascii="Verdana" w:hAnsi="Verdana"/>
+          <w:color w:val="000000"/>
+          <w:sz w:val="23"/>
+          <w:szCs w:val="23"/>
+        </w:rPr>
+        <w:t> our repository:</w:t>
+      </w:r>
+      <w:r>
+        <w:rPr>
+          <w:rFonts w:ascii="Verdana" w:hAnsi="Verdana"/>
+          <w:color w:val="000000"/>
+          <w:sz w:val="23"/>
+          <w:szCs w:val="23"/>
+        </w:rPr>
+        <w:br/>
+        <w:t>https://github.com/w3schools-test/w3schools-test.github.io</w:t>
+      </w:r>
+    </w:p>
+    <w:p>
+      <w:pPr>
+        <w:pStyle w:val="NormalWeb"/>
+        <w:shd w:val="clear" w:color="auto" w:fill="FFFFFF"/>
+        <w:spacing w:before="288" w:beforeAutospacing="0" w:after="288" w:afterAutospacing="0"/>
+        <w:rPr>
+          <w:rFonts w:ascii="Verdana" w:hAnsi="Verdana"/>
+          <w:color w:val="000000"/>
+          <w:sz w:val="23"/>
+          <w:szCs w:val="23"/>
+        </w:rPr>
+      </w:pPr>
+      <w:r>
+        <w:rPr>
+          <w:rFonts w:ascii="Verdana" w:hAnsi="Verdana"/>
+          <w:noProof/>
+          <w:color w:val="000000"/>
+          <w:sz w:val="23"/>
+          <w:szCs w:val="23"/>
+        </w:rPr>
+        <w:drawing>
+          <wp:inline distT="0" distB="0" distL="0" distR="0" wp14:anchorId="40AE76C2" wp14:editId="44CD9E79">
+            <wp:extent cx="5731510" cy="1491615"/>
+            <wp:effectExtent l="0" t="0" r="0" b="0"/>
+            <wp:docPr id="499123215" name="Picture 2" descr="GitHub Fork"/>
+            <wp:cNvGraphicFramePr>
+              <a:graphicFrameLocks xmlns:a="http://schemas.openxmlformats.org/drawingml/2006/main" noChangeAspect="1"/>
+            </wp:cNvGraphicFramePr>
+            <a:graphic xmlns:a="http://schemas.openxmlformats.org/drawingml/2006/main">
+              <a:graphicData uri="http://schemas.openxmlformats.org/drawingml/2006/picture">
+                <pic:pic xmlns:pic="http://schemas.openxmlformats.org/drawingml/2006/picture">
+                  <pic:nvPicPr>
+                    <pic:cNvPr id="0" name="Picture 28" descr="GitHub Fork"/>
+                    <pic:cNvPicPr>
+                      <a:picLocks noChangeAspect="1" noChangeArrowheads="1"/>
+                    </pic:cNvPicPr>
+                  </pic:nvPicPr>
+                  <pic:blipFill>
+                    <a:blip r:embed="rId34">
+                      <a:extLst>
+                        <a:ext uri="{28A0092B-C50C-407E-A947-70E740481C1C}">
+                          <a14:useLocalDpi xmlns:a14="http://schemas.microsoft.com/office/drawing/2010/main" val="0"/>
+                        </a:ext>
+                      </a:extLst>
+                    </a:blip>
+                    <a:srcRect/>
+                    <a:stretch>
+                      <a:fillRect/>
+                    </a:stretch>
+                  </pic:blipFill>
+                  <pic:spPr bwMode="auto">
+                    <a:xfrm>
+                      <a:off x="0" y="0"/>
+                      <a:ext cx="5731510" cy="1491615"/>
+                    </a:xfrm>
+                    <a:prstGeom prst="rect">
+                      <a:avLst/>
+                    </a:prstGeom>
+                    <a:noFill/>
+                    <a:ln>
+                      <a:noFill/>
+                    </a:ln>
+                  </pic:spPr>
+                </pic:pic>
+              </a:graphicData>
+            </a:graphic>
+          </wp:inline>
+        </w:drawing>
+      </w:r>
+    </w:p>
+    <w:p>
+      <w:pPr>
+        <w:pStyle w:val="NormalWeb"/>
+        <w:shd w:val="clear" w:color="auto" w:fill="FFFFFF"/>
+        <w:spacing w:before="288" w:beforeAutospacing="0" w:after="288" w:afterAutospacing="0"/>
+        <w:rPr>
+          <w:rFonts w:ascii="Verdana" w:hAnsi="Verdana"/>
+          <w:color w:val="000000"/>
+          <w:sz w:val="23"/>
+          <w:szCs w:val="23"/>
+        </w:rPr>
+      </w:pPr>
+      <w:r>
+        <w:rPr>
+          <w:rFonts w:ascii="Verdana" w:hAnsi="Verdana"/>
+          <w:color w:val="000000"/>
+          <w:sz w:val="23"/>
+          <w:szCs w:val="23"/>
+        </w:rPr>
+        <w:t>Now we have our own copy of </w:t>
+      </w:r>
+      <w:r>
+        <w:rPr>
+          <w:rStyle w:val="HTMLCode"/>
+          <w:rFonts w:ascii="Consolas" w:hAnsi="Consolas"/>
+          <w:color w:val="DC143C"/>
+        </w:rPr>
+        <w:t>w3schools-test.github.io</w:t>
+      </w:r>
+      <w:r>
+        <w:rPr>
+          <w:rFonts w:ascii="Verdana" w:hAnsi="Verdana"/>
+          <w:color w:val="000000"/>
+          <w:sz w:val="23"/>
+          <w:szCs w:val="23"/>
+        </w:rPr>
+        <w:t>:</w:t>
+      </w:r>
+    </w:p>
+    <w:p>
+      <w:pPr>
+        <w:pStyle w:val="NormalWeb"/>
+        <w:shd w:val="clear" w:color="auto" w:fill="FFFFFF"/>
+        <w:spacing w:before="288" w:beforeAutospacing="0" w:after="288" w:afterAutospacing="0"/>
+        <w:rPr>
+          <w:rFonts w:ascii="Verdana" w:hAnsi="Verdana"/>
+          <w:color w:val="000000"/>
+          <w:sz w:val="23"/>
+          <w:szCs w:val="23"/>
+        </w:rPr>
+      </w:pPr>
+      <w:r>
+        <w:rPr>
+          <w:rFonts w:ascii="Verdana" w:hAnsi="Verdana"/>
+          <w:noProof/>
+          <w:color w:val="000000"/>
+          <w:sz w:val="23"/>
+          <w:szCs w:val="23"/>
+        </w:rPr>
+        <w:drawing>
+          <wp:inline distT="0" distB="0" distL="0" distR="0" wp14:anchorId="000ED1BD" wp14:editId="549877BC">
+            <wp:extent cx="5731510" cy="2341245"/>
+            <wp:effectExtent l="0" t="0" r="0" b="0"/>
+            <wp:docPr id="457550356" name="Picture 1" descr="GitHub Fork Complete"/>
+            <wp:cNvGraphicFramePr>
+              <a:graphicFrameLocks xmlns:a="http://schemas.openxmlformats.org/drawingml/2006/main" noChangeAspect="1"/>
+            </wp:cNvGraphicFramePr>
+            <a:graphic xmlns:a="http://schemas.openxmlformats.org/drawingml/2006/main">
+              <a:graphicData uri="http://schemas.openxmlformats.org/drawingml/2006/picture">
+                <pic:pic xmlns:pic="http://schemas.openxmlformats.org/drawingml/2006/picture">
+                  <pic:nvPicPr>
+                    <pic:cNvPr id="0" name="Picture 29" descr="GitHub Fork Complete"/>
+                    <pic:cNvPicPr>
+                      <a:picLocks noChangeAspect="1" noChangeArrowheads="1"/>
+                    </pic:cNvPicPr>
+                  </pic:nvPicPr>
+                  <pic:blipFill>
+                    <a:blip r:embed="rId35">
+                      <a:extLst>
+                        <a:ext uri="{28A0092B-C50C-407E-A947-70E740481C1C}">
+                          <a14:useLocalDpi xmlns:a14="http://schemas.microsoft.com/office/drawing/2010/main" val="0"/>
+                        </a:ext>
+                      </a:extLst>
+                    </a:blip>
+                    <a:srcRect/>
+                    <a:stretch>
+                      <a:fillRect/>
+                    </a:stretch>
+                  </pic:blipFill>
+                  <pic:spPr bwMode="auto">
+                    <a:xfrm>
+                      <a:off x="0" y="0"/>
+                      <a:ext cx="5731510" cy="2341245"/>
+                    </a:xfrm>
+                    <a:prstGeom prst="rect">
+                      <a:avLst/>
+                    </a:prstGeom>
+                    <a:noFill/>
+                    <a:ln>
+                      <a:noFill/>
+                    </a:ln>
+                  </pic:spPr>
+                </pic:pic>
+              </a:graphicData>
+            </a:graphic>
+          </wp:inline>
+        </w:drawing>
+      </w:r>
+    </w:p>
+    <w:p>
+      <w:pPr>
+        <w:shd w:val="clear" w:color="auto" w:fill="FFFFFF"/>
+        <w:spacing w:before="300" w:after="300"/>
+        <w:ind w:left="-240" w:right="-240"/>
+        <w:rPr>
+          <w:rFonts w:ascii="Verdana" w:hAnsi="Verdana"/>
+          <w:color w:val="000000"/>
+          <w:sz w:val="23"/>
+          <w:szCs w:val="23"/>
+        </w:rPr>
+      </w:pPr>
+      <w:r>
+        <w:rPr>
+          <w:rFonts w:ascii="Verdana" w:hAnsi="Verdana"/>
+          <w:color w:val="000000"/>
+          <w:sz w:val="23"/>
+          <w:szCs w:val="23"/>
+        </w:rPr>
+        <w:pict w14:anchorId="5390EA4B">
+          <v:rect id="_x0000_i1054" style="width:0;height:0" o:hralign="center" o:hrstd="t" o:hr="t" fillcolor="#a0a0a0" stroked="f"/>
+        </w:pict>
+      </w:r>
+    </w:p>
+    <w:p>
+      <w:pPr>
+        <w:pStyle w:val="NormalWeb"/>
+        <w:shd w:val="clear" w:color="auto" w:fill="FFFFFF"/>
+        <w:spacing w:before="288" w:beforeAutospacing="0" w:after="288" w:afterAutospacing="0"/>
+        <w:rPr>
+          <w:rFonts w:ascii="Verdana" w:hAnsi="Verdana"/>
+          <w:color w:val="000000"/>
+          <w:sz w:val="23"/>
+          <w:szCs w:val="23"/>
+        </w:rPr>
+      </w:pPr>
+      <w:r>
+        <w:rPr>
+          <w:rFonts w:ascii="Verdana" w:hAnsi="Verdana"/>
+          <w:color w:val="000000"/>
+          <w:sz w:val="23"/>
+          <w:szCs w:val="23"/>
+        </w:rPr>
+        <w:t>Now let's look at how we add a local copy of this for us to work with.</w:t>
+      </w:r>
+    </w:p>
+    <w:p>
+      <w:pPr>
+        <w:pStyle w:val="NormalWeb"/>
+        <w:shd w:val="clear" w:color="auto" w:fill="FFFFFF"/>
+        <w:spacing w:before="288" w:beforeAutospacing="0" w:after="288" w:afterAutospacing="0"/>
+        <w:rPr>
+          <w:rFonts w:ascii="Verdana" w:hAnsi="Verdana"/>
+          <w:color w:val="000000"/>
+          <w:sz w:val="23"/>
+          <w:szCs w:val="23"/>
+        </w:rPr>
+      </w:pPr>
     </w:p>
     <w:p>
       <w:pPr>

</xml_diff>